<commit_message>
Add Gameplay information about character and moveset
</commit_message>
<xml_diff>
--- a/CraftAdventure-GDD.docx
+++ b/CraftAdventure-GDD.docx
@@ -145,7 +145,7 @@
                                     <w:tag w:val=""/>
                                     <w:id w:val="-650599894"/>
                                     <w:dataBinding w:prefixMappings="xmlns:ns0='http://schemas.microsoft.com/office/2006/coverPageProps' " w:xpath="/ns0:CoverPageProperties[1]/ns0:PublishDate[1]" w:storeItemID="{55AF091B-3C7A-41E3-B477-F2FDAA23CFDA}"/>
-                                    <w:date w:fullDate="2020-07-17T00:00:00Z">
+                                    <w:date w:fullDate="2020-08-29T00:00:00Z">
                                       <w:dateFormat w:val="dd/MM/yyyy"/>
                                       <w:lid w:val="fr-FR"/>
                                       <w:storeMappedDataAs w:val="dateTime"/>
@@ -169,7 +169,7 @@
                                           <w:sz w:val="28"/>
                                           <w:szCs w:val="28"/>
                                         </w:rPr>
-                                        <w:t>17/07/2020</w:t>
+                                        <w:t>29/08/2020</w:t>
                                       </w:r>
                                     </w:p>
                                   </w:sdtContent>
@@ -3457,7 +3457,7 @@
                               <w:tag w:val=""/>
                               <w:id w:val="-650599894"/>
                               <w:dataBinding w:prefixMappings="xmlns:ns0='http://schemas.microsoft.com/office/2006/coverPageProps' " w:xpath="/ns0:CoverPageProperties[1]/ns0:PublishDate[1]" w:storeItemID="{55AF091B-3C7A-41E3-B477-F2FDAA23CFDA}"/>
-                              <w:date w:fullDate="2020-07-17T00:00:00Z">
+                              <w:date w:fullDate="2020-08-29T00:00:00Z">
                                 <w:dateFormat w:val="dd/MM/yyyy"/>
                                 <w:lid w:val="fr-FR"/>
                                 <w:storeMappedDataAs w:val="dateTime"/>
@@ -3481,7 +3481,7 @@
                                     <w:sz w:val="28"/>
                                     <w:szCs w:val="28"/>
                                   </w:rPr>
-                                  <w:t>17/07/2020</w:t>
+                                  <w:t>29/08/2020</w:t>
                                 </w:r>
                               </w:p>
                             </w:sdtContent>
@@ -3689,23 +3689,13 @@
                                     <w:text/>
                                   </w:sdtPr>
                                   <w:sdtContent>
-                                    <w:proofErr w:type="gramStart"/>
                                     <w:r>
                                       <w:rPr>
                                         <w:color w:val="4472C4" w:themeColor="accent1"/>
                                         <w:sz w:val="26"/>
                                         <w:szCs w:val="26"/>
                                       </w:rPr>
-                                      <w:t>loic</w:t>
-                                    </w:r>
-                                    <w:proofErr w:type="gramEnd"/>
-                                    <w:r>
-                                      <w:rPr>
-                                        <w:color w:val="4472C4" w:themeColor="accent1"/>
-                                        <w:sz w:val="26"/>
-                                        <w:szCs w:val="26"/>
-                                      </w:rPr>
-                                      <w:t xml:space="preserve"> gondet</w:t>
+                                      <w:t>Loïc gondet</w:t>
                                     </w:r>
                                   </w:sdtContent>
                                 </w:sdt>
@@ -3798,23 +3788,13 @@
                               <w:text/>
                             </w:sdtPr>
                             <w:sdtContent>
-                              <w:proofErr w:type="gramStart"/>
                               <w:r>
                                 <w:rPr>
                                   <w:color w:val="4472C4" w:themeColor="accent1"/>
                                   <w:sz w:val="26"/>
                                   <w:szCs w:val="26"/>
                                 </w:rPr>
-                                <w:t>loic</w:t>
-                              </w:r>
-                              <w:proofErr w:type="gramEnd"/>
-                              <w:r>
-                                <w:rPr>
-                                  <w:color w:val="4472C4" w:themeColor="accent1"/>
-                                  <w:sz w:val="26"/>
-                                  <w:szCs w:val="26"/>
-                                </w:rPr>
-                                <w:t xml:space="preserve"> gondet</w:t>
+                                <w:t>Loïc gondet</w:t>
                               </w:r>
                             </w:sdtContent>
                           </w:sdt>
@@ -3959,7 +3939,6 @@
                                     <w:text/>
                                   </w:sdtPr>
                                   <w:sdtContent>
-                                    <w:proofErr w:type="spellStart"/>
                                     <w:r>
                                       <w:rPr>
                                         <w:rFonts w:asciiTheme="majorHAnsi" w:eastAsiaTheme="majorEastAsia" w:hAnsiTheme="majorHAnsi" w:cstheme="majorBidi"/>
@@ -3969,7 +3948,6 @@
                                       </w:rPr>
                                       <w:t>CraftAdventure</w:t>
                                     </w:r>
-                                    <w:proofErr w:type="spellEnd"/>
                                   </w:sdtContent>
                                 </w:sdt>
                               </w:p>
@@ -4056,7 +4034,6 @@
                               <w:text/>
                             </w:sdtPr>
                             <w:sdtContent>
-                              <w:proofErr w:type="spellStart"/>
                               <w:r>
                                 <w:rPr>
                                   <w:rFonts w:asciiTheme="majorHAnsi" w:eastAsiaTheme="majorEastAsia" w:hAnsiTheme="majorHAnsi" w:cstheme="majorBidi"/>
@@ -4066,7 +4043,6 @@
                                 </w:rPr>
                                 <w:t>CraftAdventure</w:t>
                               </w:r>
-                              <w:proofErr w:type="spellEnd"/>
                             </w:sdtContent>
                           </w:sdt>
                         </w:p>
@@ -4196,18 +4172,8 @@
           <w:szCs w:val="28"/>
           <w:lang w:val="en-GB"/>
         </w:rPr>
-        <w:t xml:space="preserve">Gondet </w:t>
-      </w:r>
-      <w:proofErr w:type="spellStart"/>
-      <w:r>
-        <w:rPr>
-          <w:sz w:val="28"/>
-          <w:szCs w:val="28"/>
-          <w:lang w:val="en-GB"/>
-        </w:rPr>
-        <w:t>Loïc</w:t>
-      </w:r>
-      <w:proofErr w:type="spellEnd"/>
+        <w:t>Gondet Loïc</w:t>
+      </w:r>
     </w:p>
     <w:p>
       <w:pPr>
@@ -4311,25 +4277,7 @@
           <w:szCs w:val="28"/>
           <w:lang w:val="en-GB"/>
         </w:rPr>
-        <w:t xml:space="preserve">Gondet </w:t>
-      </w:r>
-      <w:proofErr w:type="spellStart"/>
-      <w:r>
-        <w:rPr>
-          <w:sz w:val="28"/>
-          <w:szCs w:val="28"/>
-          <w:lang w:val="en-GB"/>
-        </w:rPr>
-        <w:t>Loïc</w:t>
-      </w:r>
-      <w:proofErr w:type="spellEnd"/>
-      <w:r>
-        <w:rPr>
-          <w:sz w:val="28"/>
-          <w:szCs w:val="28"/>
-          <w:lang w:val="en-GB"/>
-        </w:rPr>
-        <w:t xml:space="preserve"> (Yes me again)</w:t>
+        <w:t>Gondet Loïc (Yes me again)</w:t>
       </w:r>
     </w:p>
     <w:p>
@@ -4371,18 +4319,8 @@
           <w:szCs w:val="28"/>
           <w:lang w:val="en-GB"/>
         </w:rPr>
-        <w:t xml:space="preserve">Gondet </w:t>
-      </w:r>
-      <w:proofErr w:type="spellStart"/>
-      <w:r>
-        <w:rPr>
-          <w:sz w:val="28"/>
-          <w:szCs w:val="28"/>
-          <w:lang w:val="en-GB"/>
-        </w:rPr>
-        <w:t>Loïc</w:t>
-      </w:r>
-      <w:proofErr w:type="spellEnd"/>
+        <w:t>Gondet Loïc</w:t>
+      </w:r>
     </w:p>
     <w:p>
       <w:pPr>
@@ -4423,25 +4361,7 @@
           <w:szCs w:val="28"/>
           <w:lang w:val="en-GB"/>
         </w:rPr>
-        <w:t xml:space="preserve">Gondet </w:t>
-      </w:r>
-      <w:proofErr w:type="spellStart"/>
-      <w:r>
-        <w:rPr>
-          <w:sz w:val="28"/>
-          <w:szCs w:val="28"/>
-          <w:lang w:val="en-GB"/>
-        </w:rPr>
-        <w:t>Loïc</w:t>
-      </w:r>
-      <w:proofErr w:type="spellEnd"/>
-      <w:r>
-        <w:rPr>
-          <w:sz w:val="28"/>
-          <w:szCs w:val="28"/>
-          <w:lang w:val="en-GB"/>
-        </w:rPr>
-        <w:t xml:space="preserve"> (I’m bad but I don’t have other people for this)</w:t>
+        <w:t>Gondet Loïc (I’m bad but I don’t have other people for this)</w:t>
       </w:r>
     </w:p>
     <w:p>
@@ -4551,7 +4471,7 @@
           <w:r>
             <w:fldChar w:fldCharType="separate"/>
           </w:r>
-          <w:hyperlink w:anchor="_Toc49621902" w:history="1">
+          <w:hyperlink w:anchor="_Toc49626237" w:history="1">
             <w:r>
               <w:rPr>
                 <w:rStyle w:val="Lienhypertexte"/>
@@ -4593,7 +4513,7 @@
                 <w:noProof/>
                 <w:webHidden/>
               </w:rPr>
-              <w:instrText xml:space="preserve"> PAGEREF _Toc49621902 \h </w:instrText>
+              <w:instrText xml:space="preserve"> PAGEREF _Toc49626237 \h </w:instrText>
             </w:r>
             <w:r>
               <w:rPr>
@@ -4637,7 +4557,7 @@
               <w:lang w:eastAsia="fr-FR"/>
             </w:rPr>
           </w:pPr>
-          <w:hyperlink w:anchor="_Toc49621903" w:history="1">
+          <w:hyperlink w:anchor="_Toc49626238" w:history="1">
             <w:r>
               <w:rPr>
                 <w:rStyle w:val="Lienhypertexte"/>
@@ -4679,7 +4599,7 @@
                 <w:noProof/>
                 <w:webHidden/>
               </w:rPr>
-              <w:instrText xml:space="preserve"> PAGEREF _Toc49621903 \h </w:instrText>
+              <w:instrText xml:space="preserve"> PAGEREF _Toc49626238 \h </w:instrText>
             </w:r>
             <w:r>
               <w:rPr>
@@ -4723,7 +4643,7 @@
               <w:lang w:eastAsia="fr-FR"/>
             </w:rPr>
           </w:pPr>
-          <w:hyperlink w:anchor="_Toc49621904" w:history="1">
+          <w:hyperlink w:anchor="_Toc49626239" w:history="1">
             <w:r>
               <w:rPr>
                 <w:rStyle w:val="Lienhypertexte"/>
@@ -4765,7 +4685,7 @@
                 <w:noProof/>
                 <w:webHidden/>
               </w:rPr>
-              <w:instrText xml:space="preserve"> PAGEREF _Toc49621904 \h </w:instrText>
+              <w:instrText xml:space="preserve"> PAGEREF _Toc49626239 \h </w:instrText>
             </w:r>
             <w:r>
               <w:rPr>
@@ -4809,7 +4729,7 @@
               <w:lang w:eastAsia="fr-FR"/>
             </w:rPr>
           </w:pPr>
-          <w:hyperlink w:anchor="_Toc49621905" w:history="1">
+          <w:hyperlink w:anchor="_Toc49626240" w:history="1">
             <w:r>
               <w:rPr>
                 <w:rStyle w:val="Lienhypertexte"/>
@@ -4830,7 +4750,7 @@
                 <w:rStyle w:val="Lienhypertexte"/>
                 <w:noProof/>
               </w:rPr>
-              <w:t>References</w:t>
+              <w:t>Références</w:t>
             </w:r>
             <w:r>
               <w:rPr>
@@ -4851,7 +4771,7 @@
                 <w:noProof/>
                 <w:webHidden/>
               </w:rPr>
-              <w:instrText xml:space="preserve"> PAGEREF _Toc49621905 \h </w:instrText>
+              <w:instrText xml:space="preserve"> PAGEREF _Toc49626240 \h </w:instrText>
             </w:r>
             <w:r>
               <w:rPr>
@@ -4895,7 +4815,7 @@
               <w:lang w:eastAsia="fr-FR"/>
             </w:rPr>
           </w:pPr>
-          <w:hyperlink w:anchor="_Toc49621906" w:history="1">
+          <w:hyperlink w:anchor="_Toc49626241" w:history="1">
             <w:r>
               <w:rPr>
                 <w:rStyle w:val="Lienhypertexte"/>
@@ -4937,7 +4857,7 @@
                 <w:noProof/>
                 <w:webHidden/>
               </w:rPr>
-              <w:instrText xml:space="preserve"> PAGEREF _Toc49621906 \h </w:instrText>
+              <w:instrText xml:space="preserve"> PAGEREF _Toc49626241 \h </w:instrText>
             </w:r>
             <w:r>
               <w:rPr>
@@ -4981,7 +4901,7 @@
               <w:lang w:eastAsia="fr-FR"/>
             </w:rPr>
           </w:pPr>
-          <w:hyperlink w:anchor="_Toc49621907" w:history="1">
+          <w:hyperlink w:anchor="_Toc49626242" w:history="1">
             <w:r>
               <w:rPr>
                 <w:rStyle w:val="Lienhypertexte"/>
@@ -5023,7 +4943,7 @@
                 <w:noProof/>
                 <w:webHidden/>
               </w:rPr>
-              <w:instrText xml:space="preserve"> PAGEREF _Toc49621907 \h </w:instrText>
+              <w:instrText xml:space="preserve"> PAGEREF _Toc49626242 \h </w:instrText>
             </w:r>
             <w:r>
               <w:rPr>
@@ -5067,7 +4987,7 @@
               <w:lang w:eastAsia="fr-FR"/>
             </w:rPr>
           </w:pPr>
-          <w:hyperlink w:anchor="_Toc49621908" w:history="1">
+          <w:hyperlink w:anchor="_Toc49626243" w:history="1">
             <w:r>
               <w:rPr>
                 <w:rStyle w:val="Lienhypertexte"/>
@@ -5109,7 +5029,7 @@
                 <w:noProof/>
                 <w:webHidden/>
               </w:rPr>
-              <w:instrText xml:space="preserve"> PAGEREF _Toc49621908 \h </w:instrText>
+              <w:instrText xml:space="preserve"> PAGEREF _Toc49626243 \h </w:instrText>
             </w:r>
             <w:r>
               <w:rPr>
@@ -5149,7 +5069,7 @@
               <w:lang w:eastAsia="fr-FR"/>
             </w:rPr>
           </w:pPr>
-          <w:hyperlink w:anchor="_Toc49621909" w:history="1">
+          <w:hyperlink w:anchor="_Toc49626244" w:history="1">
             <w:r>
               <w:rPr>
                 <w:rStyle w:val="Lienhypertexte"/>
@@ -5191,7 +5111,7 @@
                 <w:noProof/>
                 <w:webHidden/>
               </w:rPr>
-              <w:instrText xml:space="preserve"> PAGEREF _Toc49621909 \h </w:instrText>
+              <w:instrText xml:space="preserve"> PAGEREF _Toc49626244 \h </w:instrText>
             </w:r>
             <w:r>
               <w:rPr>
@@ -5235,7 +5155,7 @@
               <w:lang w:eastAsia="fr-FR"/>
             </w:rPr>
           </w:pPr>
-          <w:hyperlink w:anchor="_Toc49621910" w:history="1">
+          <w:hyperlink w:anchor="_Toc49626245" w:history="1">
             <w:r>
               <w:rPr>
                 <w:rStyle w:val="Lienhypertexte"/>
@@ -5277,7 +5197,7 @@
                 <w:noProof/>
                 <w:webHidden/>
               </w:rPr>
-              <w:instrText xml:space="preserve"> PAGEREF _Toc49621910 \h </w:instrText>
+              <w:instrText xml:space="preserve"> PAGEREF _Toc49626245 \h </w:instrText>
             </w:r>
             <w:r>
               <w:rPr>
@@ -5321,7 +5241,7 @@
               <w:lang w:eastAsia="fr-FR"/>
             </w:rPr>
           </w:pPr>
-          <w:hyperlink w:anchor="_Toc49621911" w:history="1">
+          <w:hyperlink w:anchor="_Toc49626246" w:history="1">
             <w:r>
               <w:rPr>
                 <w:rStyle w:val="Lienhypertexte"/>
@@ -5363,7 +5283,7 @@
                 <w:noProof/>
                 <w:webHidden/>
               </w:rPr>
-              <w:instrText xml:space="preserve"> PAGEREF _Toc49621911 \h </w:instrText>
+              <w:instrText xml:space="preserve"> PAGEREF _Toc49626246 \h </w:instrText>
             </w:r>
             <w:r>
               <w:rPr>
@@ -5407,7 +5327,7 @@
               <w:lang w:eastAsia="fr-FR"/>
             </w:rPr>
           </w:pPr>
-          <w:hyperlink w:anchor="_Toc49621912" w:history="1">
+          <w:hyperlink w:anchor="_Toc49626247" w:history="1">
             <w:r>
               <w:rPr>
                 <w:rStyle w:val="Lienhypertexte"/>
@@ -5449,7 +5369,7 @@
                 <w:noProof/>
                 <w:webHidden/>
               </w:rPr>
-              <w:instrText xml:space="preserve"> PAGEREF _Toc49621912 \h </w:instrText>
+              <w:instrText xml:space="preserve"> PAGEREF _Toc49626247 \h </w:instrText>
             </w:r>
             <w:r>
               <w:rPr>
@@ -5493,7 +5413,7 @@
               <w:lang w:eastAsia="fr-FR"/>
             </w:rPr>
           </w:pPr>
-          <w:hyperlink w:anchor="_Toc49621913" w:history="1">
+          <w:hyperlink w:anchor="_Toc49626248" w:history="1">
             <w:r>
               <w:rPr>
                 <w:rStyle w:val="Lienhypertexte"/>
@@ -5535,7 +5455,7 @@
                 <w:noProof/>
                 <w:webHidden/>
               </w:rPr>
-              <w:instrText xml:space="preserve"> PAGEREF _Toc49621913 \h </w:instrText>
+              <w:instrText xml:space="preserve"> PAGEREF _Toc49626248 \h </w:instrText>
             </w:r>
             <w:r>
               <w:rPr>
@@ -5579,7 +5499,7 @@
               <w:lang w:eastAsia="fr-FR"/>
             </w:rPr>
           </w:pPr>
-          <w:hyperlink w:anchor="_Toc49621914" w:history="1">
+          <w:hyperlink w:anchor="_Toc49626249" w:history="1">
             <w:r>
               <w:rPr>
                 <w:rStyle w:val="Lienhypertexte"/>
@@ -5621,7 +5541,7 @@
                 <w:noProof/>
                 <w:webHidden/>
               </w:rPr>
-              <w:instrText xml:space="preserve"> PAGEREF _Toc49621914 \h </w:instrText>
+              <w:instrText xml:space="preserve"> PAGEREF _Toc49626249 \h </w:instrText>
             </w:r>
             <w:r>
               <w:rPr>
@@ -5665,7 +5585,7 @@
               <w:lang w:eastAsia="fr-FR"/>
             </w:rPr>
           </w:pPr>
-          <w:hyperlink w:anchor="_Toc49621915" w:history="1">
+          <w:hyperlink w:anchor="_Toc49626250" w:history="1">
             <w:r>
               <w:rPr>
                 <w:rStyle w:val="Lienhypertexte"/>
@@ -5707,7 +5627,7 @@
                 <w:noProof/>
                 <w:webHidden/>
               </w:rPr>
-              <w:instrText xml:space="preserve"> PAGEREF _Toc49621915 \h </w:instrText>
+              <w:instrText xml:space="preserve"> PAGEREF _Toc49626250 \h </w:instrText>
             </w:r>
             <w:r>
               <w:rPr>
@@ -5751,7 +5671,7 @@
               <w:lang w:eastAsia="fr-FR"/>
             </w:rPr>
           </w:pPr>
-          <w:hyperlink w:anchor="_Toc49621916" w:history="1">
+          <w:hyperlink w:anchor="_Toc49626251" w:history="1">
             <w:r>
               <w:rPr>
                 <w:rStyle w:val="Lienhypertexte"/>
@@ -5793,7 +5713,7 @@
                 <w:noProof/>
                 <w:webHidden/>
               </w:rPr>
-              <w:instrText xml:space="preserve"> PAGEREF _Toc49621916 \h </w:instrText>
+              <w:instrText xml:space="preserve"> PAGEREF _Toc49626251 \h </w:instrText>
             </w:r>
             <w:r>
               <w:rPr>
@@ -5837,7 +5757,7 @@
               <w:lang w:eastAsia="fr-FR"/>
             </w:rPr>
           </w:pPr>
-          <w:hyperlink w:anchor="_Toc49621917" w:history="1">
+          <w:hyperlink w:anchor="_Toc49626252" w:history="1">
             <w:r>
               <w:rPr>
                 <w:rStyle w:val="Lienhypertexte"/>
@@ -5879,7 +5799,7 @@
                 <w:noProof/>
                 <w:webHidden/>
               </w:rPr>
-              <w:instrText xml:space="preserve"> PAGEREF _Toc49621917 \h </w:instrText>
+              <w:instrText xml:space="preserve"> PAGEREF _Toc49626252 \h </w:instrText>
             </w:r>
             <w:r>
               <w:rPr>
@@ -5923,7 +5843,7 @@
               <w:lang w:eastAsia="fr-FR"/>
             </w:rPr>
           </w:pPr>
-          <w:hyperlink w:anchor="_Toc49621918" w:history="1">
+          <w:hyperlink w:anchor="_Toc49626253" w:history="1">
             <w:r>
               <w:rPr>
                 <w:rStyle w:val="Lienhypertexte"/>
@@ -5965,7 +5885,7 @@
                 <w:noProof/>
                 <w:webHidden/>
               </w:rPr>
-              <w:instrText xml:space="preserve"> PAGEREF _Toc49621918 \h </w:instrText>
+              <w:instrText xml:space="preserve"> PAGEREF _Toc49626253 \h </w:instrText>
             </w:r>
             <w:r>
               <w:rPr>
@@ -6009,7 +5929,7 @@
               <w:lang w:eastAsia="fr-FR"/>
             </w:rPr>
           </w:pPr>
-          <w:hyperlink w:anchor="_Toc49621919" w:history="1">
+          <w:hyperlink w:anchor="_Toc49626254" w:history="1">
             <w:r>
               <w:rPr>
                 <w:rStyle w:val="Lienhypertexte"/>
@@ -6051,7 +5971,7 @@
                 <w:noProof/>
                 <w:webHidden/>
               </w:rPr>
-              <w:instrText xml:space="preserve"> PAGEREF _Toc49621919 \h </w:instrText>
+              <w:instrText xml:space="preserve"> PAGEREF _Toc49626254 \h </w:instrText>
             </w:r>
             <w:r>
               <w:rPr>
@@ -6095,7 +6015,7 @@
               <w:lang w:eastAsia="fr-FR"/>
             </w:rPr>
           </w:pPr>
-          <w:hyperlink w:anchor="_Toc49621920" w:history="1">
+          <w:hyperlink w:anchor="_Toc49626255" w:history="1">
             <w:r>
               <w:rPr>
                 <w:rStyle w:val="Lienhypertexte"/>
@@ -6137,7 +6057,7 @@
                 <w:noProof/>
                 <w:webHidden/>
               </w:rPr>
-              <w:instrText xml:space="preserve"> PAGEREF _Toc49621920 \h </w:instrText>
+              <w:instrText xml:space="preserve"> PAGEREF _Toc49626255 \h </w:instrText>
             </w:r>
             <w:r>
               <w:rPr>
@@ -6181,7 +6101,7 @@
               <w:lang w:eastAsia="fr-FR"/>
             </w:rPr>
           </w:pPr>
-          <w:hyperlink w:anchor="_Toc49621921" w:history="1">
+          <w:hyperlink w:anchor="_Toc49626256" w:history="1">
             <w:r>
               <w:rPr>
                 <w:rStyle w:val="Lienhypertexte"/>
@@ -6223,7 +6143,7 @@
                 <w:noProof/>
                 <w:webHidden/>
               </w:rPr>
-              <w:instrText xml:space="preserve"> PAGEREF _Toc49621921 \h </w:instrText>
+              <w:instrText xml:space="preserve"> PAGEREF _Toc49626256 \h </w:instrText>
             </w:r>
             <w:r>
               <w:rPr>
@@ -6263,7 +6183,7 @@
               <w:lang w:eastAsia="fr-FR"/>
             </w:rPr>
           </w:pPr>
-          <w:hyperlink w:anchor="_Toc49621922" w:history="1">
+          <w:hyperlink w:anchor="_Toc49626257" w:history="1">
             <w:r>
               <w:rPr>
                 <w:rStyle w:val="Lienhypertexte"/>
@@ -6305,7 +6225,7 @@
                 <w:noProof/>
                 <w:webHidden/>
               </w:rPr>
-              <w:instrText xml:space="preserve"> PAGEREF _Toc49621922 \h </w:instrText>
+              <w:instrText xml:space="preserve"> PAGEREF _Toc49626257 \h </w:instrText>
             </w:r>
             <w:r>
               <w:rPr>
@@ -6349,7 +6269,7 @@
               <w:lang w:eastAsia="fr-FR"/>
             </w:rPr>
           </w:pPr>
-          <w:hyperlink w:anchor="_Toc49621923" w:history="1">
+          <w:hyperlink w:anchor="_Toc49626258" w:history="1">
             <w:r>
               <w:rPr>
                 <w:rStyle w:val="Lienhypertexte"/>
@@ -6391,7 +6311,7 @@
                 <w:noProof/>
                 <w:webHidden/>
               </w:rPr>
-              <w:instrText xml:space="preserve"> PAGEREF _Toc49621923 \h </w:instrText>
+              <w:instrText xml:space="preserve"> PAGEREF _Toc49626258 \h </w:instrText>
             </w:r>
             <w:r>
               <w:rPr>
@@ -6435,7 +6355,7 @@
               <w:lang w:eastAsia="fr-FR"/>
             </w:rPr>
           </w:pPr>
-          <w:hyperlink w:anchor="_Toc49621924" w:history="1">
+          <w:hyperlink w:anchor="_Toc49626259" w:history="1">
             <w:r>
               <w:rPr>
                 <w:rStyle w:val="Lienhypertexte"/>
@@ -6477,7 +6397,7 @@
                 <w:noProof/>
                 <w:webHidden/>
               </w:rPr>
-              <w:instrText xml:space="preserve"> PAGEREF _Toc49621924 \h </w:instrText>
+              <w:instrText xml:space="preserve"> PAGEREF _Toc49626259 \h </w:instrText>
             </w:r>
             <w:r>
               <w:rPr>
@@ -6521,7 +6441,7 @@
               <w:lang w:eastAsia="fr-FR"/>
             </w:rPr>
           </w:pPr>
-          <w:hyperlink w:anchor="_Toc49621925" w:history="1">
+          <w:hyperlink w:anchor="_Toc49626260" w:history="1">
             <w:r>
               <w:rPr>
                 <w:rStyle w:val="Lienhypertexte"/>
@@ -6563,7 +6483,7 @@
                 <w:noProof/>
                 <w:webHidden/>
               </w:rPr>
-              <w:instrText xml:space="preserve"> PAGEREF _Toc49621925 \h </w:instrText>
+              <w:instrText xml:space="preserve"> PAGEREF _Toc49626260 \h </w:instrText>
             </w:r>
             <w:r>
               <w:rPr>
@@ -6607,7 +6527,7 @@
               <w:lang w:eastAsia="fr-FR"/>
             </w:rPr>
           </w:pPr>
-          <w:hyperlink w:anchor="_Toc49621926" w:history="1">
+          <w:hyperlink w:anchor="_Toc49626261" w:history="1">
             <w:r>
               <w:rPr>
                 <w:rStyle w:val="Lienhypertexte"/>
@@ -6649,7 +6569,7 @@
                 <w:noProof/>
                 <w:webHidden/>
               </w:rPr>
-              <w:instrText xml:space="preserve"> PAGEREF _Toc49621926 \h </w:instrText>
+              <w:instrText xml:space="preserve"> PAGEREF _Toc49626261 \h </w:instrText>
             </w:r>
             <w:r>
               <w:rPr>
@@ -6693,7 +6613,7 @@
               <w:lang w:eastAsia="fr-FR"/>
             </w:rPr>
           </w:pPr>
-          <w:hyperlink w:anchor="_Toc49621927" w:history="1">
+          <w:hyperlink w:anchor="_Toc49626262" w:history="1">
             <w:r>
               <w:rPr>
                 <w:rStyle w:val="Lienhypertexte"/>
@@ -6735,7 +6655,7 @@
                 <w:noProof/>
                 <w:webHidden/>
               </w:rPr>
-              <w:instrText xml:space="preserve"> PAGEREF _Toc49621927 \h </w:instrText>
+              <w:instrText xml:space="preserve"> PAGEREF _Toc49626262 \h </w:instrText>
             </w:r>
             <w:r>
               <w:rPr>
@@ -6778,7 +6698,7 @@
               <w:lang w:eastAsia="fr-FR"/>
             </w:rPr>
           </w:pPr>
-          <w:hyperlink w:anchor="_Toc49621928" w:history="1">
+          <w:hyperlink w:anchor="_Toc49626263" w:history="1">
             <w:r>
               <w:rPr>
                 <w:rStyle w:val="Lienhypertexte"/>
@@ -6805,7 +6725,7 @@
                 <w:noProof/>
                 <w:webHidden/>
               </w:rPr>
-              <w:instrText xml:space="preserve"> PAGEREF _Toc49621928 \h </w:instrText>
+              <w:instrText xml:space="preserve"> PAGEREF _Toc49626263 \h </w:instrText>
             </w:r>
             <w:r>
               <w:rPr>
@@ -6848,7 +6768,7 @@
               <w:lang w:eastAsia="fr-FR"/>
             </w:rPr>
           </w:pPr>
-          <w:hyperlink w:anchor="_Toc49621929" w:history="1">
+          <w:hyperlink w:anchor="_Toc49626264" w:history="1">
             <w:r>
               <w:rPr>
                 <w:rStyle w:val="Lienhypertexte"/>
@@ -6875,7 +6795,7 @@
                 <w:noProof/>
                 <w:webHidden/>
               </w:rPr>
-              <w:instrText xml:space="preserve"> PAGEREF _Toc49621929 \h </w:instrText>
+              <w:instrText xml:space="preserve"> PAGEREF _Toc49626264 \h </w:instrText>
             </w:r>
             <w:r>
               <w:rPr>
@@ -6919,7 +6839,7 @@
               <w:lang w:eastAsia="fr-FR"/>
             </w:rPr>
           </w:pPr>
-          <w:hyperlink w:anchor="_Toc49621930" w:history="1">
+          <w:hyperlink w:anchor="_Toc49626265" w:history="1">
             <w:r>
               <w:rPr>
                 <w:rStyle w:val="Lienhypertexte"/>
@@ -6961,7 +6881,7 @@
                 <w:noProof/>
                 <w:webHidden/>
               </w:rPr>
-              <w:instrText xml:space="preserve"> PAGEREF _Toc49621930 \h </w:instrText>
+              <w:instrText xml:space="preserve"> PAGEREF _Toc49626265 \h </w:instrText>
             </w:r>
             <w:r>
               <w:rPr>
@@ -7005,7 +6925,7 @@
               <w:lang w:eastAsia="fr-FR"/>
             </w:rPr>
           </w:pPr>
-          <w:hyperlink w:anchor="_Toc49621931" w:history="1">
+          <w:hyperlink w:anchor="_Toc49626266" w:history="1">
             <w:r>
               <w:rPr>
                 <w:rStyle w:val="Lienhypertexte"/>
@@ -7047,7 +6967,179 @@
                 <w:noProof/>
                 <w:webHidden/>
               </w:rPr>
-              <w:instrText xml:space="preserve"> PAGEREF _Toc49621931 \h </w:instrText>
+              <w:instrText xml:space="preserve"> PAGEREF _Toc49626266 \h </w:instrText>
+            </w:r>
+            <w:r>
+              <w:rPr>
+                <w:noProof/>
+                <w:webHidden/>
+              </w:rPr>
+            </w:r>
+            <w:r>
+              <w:rPr>
+                <w:noProof/>
+                <w:webHidden/>
+              </w:rPr>
+              <w:fldChar w:fldCharType="separate"/>
+            </w:r>
+            <w:r>
+              <w:rPr>
+                <w:noProof/>
+                <w:webHidden/>
+              </w:rPr>
+              <w:t>7</w:t>
+            </w:r>
+            <w:r>
+              <w:rPr>
+                <w:noProof/>
+                <w:webHidden/>
+              </w:rPr>
+              <w:fldChar w:fldCharType="end"/>
+            </w:r>
+          </w:hyperlink>
+        </w:p>
+        <w:p>
+          <w:pPr>
+            <w:pStyle w:val="TM3"/>
+            <w:tabs>
+              <w:tab w:val="left" w:pos="880"/>
+              <w:tab w:val="right" w:leader="dot" w:pos="9062"/>
+            </w:tabs>
+            <w:rPr>
+              <w:rFonts w:eastAsiaTheme="minorEastAsia"/>
+              <w:noProof/>
+              <w:lang w:eastAsia="fr-FR"/>
+            </w:rPr>
+          </w:pPr>
+          <w:hyperlink w:anchor="_Toc49626267" w:history="1">
+            <w:r>
+              <w:rPr>
+                <w:rStyle w:val="Lienhypertexte"/>
+                <w:noProof/>
+              </w:rPr>
+              <w:t>1.</w:t>
+            </w:r>
+            <w:r>
+              <w:rPr>
+                <w:rFonts w:eastAsiaTheme="minorEastAsia"/>
+                <w:noProof/>
+                <w:lang w:eastAsia="fr-FR"/>
+              </w:rPr>
+              <w:tab/>
+            </w:r>
+            <w:r>
+              <w:rPr>
+                <w:rStyle w:val="Lienhypertexte"/>
+                <w:noProof/>
+              </w:rPr>
+              <w:t>Grappin</w:t>
+            </w:r>
+            <w:r>
+              <w:rPr>
+                <w:noProof/>
+                <w:webHidden/>
+              </w:rPr>
+              <w:tab/>
+            </w:r>
+            <w:r>
+              <w:rPr>
+                <w:noProof/>
+                <w:webHidden/>
+              </w:rPr>
+              <w:fldChar w:fldCharType="begin"/>
+            </w:r>
+            <w:r>
+              <w:rPr>
+                <w:noProof/>
+                <w:webHidden/>
+              </w:rPr>
+              <w:instrText xml:space="preserve"> PAGEREF _Toc49626267 \h </w:instrText>
+            </w:r>
+            <w:r>
+              <w:rPr>
+                <w:noProof/>
+                <w:webHidden/>
+              </w:rPr>
+            </w:r>
+            <w:r>
+              <w:rPr>
+                <w:noProof/>
+                <w:webHidden/>
+              </w:rPr>
+              <w:fldChar w:fldCharType="separate"/>
+            </w:r>
+            <w:r>
+              <w:rPr>
+                <w:noProof/>
+                <w:webHidden/>
+              </w:rPr>
+              <w:t>7</w:t>
+            </w:r>
+            <w:r>
+              <w:rPr>
+                <w:noProof/>
+                <w:webHidden/>
+              </w:rPr>
+              <w:fldChar w:fldCharType="end"/>
+            </w:r>
+          </w:hyperlink>
+        </w:p>
+        <w:p>
+          <w:pPr>
+            <w:pStyle w:val="TM3"/>
+            <w:tabs>
+              <w:tab w:val="left" w:pos="880"/>
+              <w:tab w:val="right" w:leader="dot" w:pos="9062"/>
+            </w:tabs>
+            <w:rPr>
+              <w:rFonts w:eastAsiaTheme="minorEastAsia"/>
+              <w:noProof/>
+              <w:lang w:eastAsia="fr-FR"/>
+            </w:rPr>
+          </w:pPr>
+          <w:hyperlink w:anchor="_Toc49626268" w:history="1">
+            <w:r>
+              <w:rPr>
+                <w:rStyle w:val="Lienhypertexte"/>
+                <w:noProof/>
+              </w:rPr>
+              <w:t>2.</w:t>
+            </w:r>
+            <w:r>
+              <w:rPr>
+                <w:rFonts w:eastAsiaTheme="minorEastAsia"/>
+                <w:noProof/>
+                <w:lang w:eastAsia="fr-FR"/>
+              </w:rPr>
+              <w:tab/>
+            </w:r>
+            <w:r>
+              <w:rPr>
+                <w:rStyle w:val="Lienhypertexte"/>
+                <w:noProof/>
+              </w:rPr>
+              <w:t>Carte</w:t>
+            </w:r>
+            <w:r>
+              <w:rPr>
+                <w:noProof/>
+                <w:webHidden/>
+              </w:rPr>
+              <w:tab/>
+            </w:r>
+            <w:r>
+              <w:rPr>
+                <w:noProof/>
+                <w:webHidden/>
+              </w:rPr>
+              <w:fldChar w:fldCharType="begin"/>
+            </w:r>
+            <w:r>
+              <w:rPr>
+                <w:noProof/>
+                <w:webHidden/>
+              </w:rPr>
+              <w:instrText xml:space="preserve"> PAGEREF _Toc49626268 \h </w:instrText>
             </w:r>
             <w:r>
               <w:rPr>
@@ -7091,7 +7183,7 @@
               <w:lang w:eastAsia="fr-FR"/>
             </w:rPr>
           </w:pPr>
-          <w:hyperlink w:anchor="_Toc49621932" w:history="1">
+          <w:hyperlink w:anchor="_Toc49626269" w:history="1">
             <w:r>
               <w:rPr>
                 <w:rStyle w:val="Lienhypertexte"/>
@@ -7133,7 +7225,7 @@
                 <w:noProof/>
                 <w:webHidden/>
               </w:rPr>
-              <w:instrText xml:space="preserve"> PAGEREF _Toc49621932 \h </w:instrText>
+              <w:instrText xml:space="preserve"> PAGEREF _Toc49626269 \h </w:instrText>
             </w:r>
             <w:r>
               <w:rPr>
@@ -7177,7 +7269,7 @@
               <w:lang w:eastAsia="fr-FR"/>
             </w:rPr>
           </w:pPr>
-          <w:hyperlink w:anchor="_Toc49621933" w:history="1">
+          <w:hyperlink w:anchor="_Toc49626270" w:history="1">
             <w:r>
               <w:rPr>
                 <w:rStyle w:val="Lienhypertexte"/>
@@ -7219,7 +7311,7 @@
                 <w:noProof/>
                 <w:webHidden/>
               </w:rPr>
-              <w:instrText xml:space="preserve"> PAGEREF _Toc49621933 \h </w:instrText>
+              <w:instrText xml:space="preserve"> PAGEREF _Toc49626270 \h </w:instrText>
             </w:r>
             <w:r>
               <w:rPr>
@@ -7263,7 +7355,7 @@
               <w:lang w:eastAsia="fr-FR"/>
             </w:rPr>
           </w:pPr>
-          <w:hyperlink w:anchor="_Toc49621934" w:history="1">
+          <w:hyperlink w:anchor="_Toc49626271" w:history="1">
             <w:r>
               <w:rPr>
                 <w:rStyle w:val="Lienhypertexte"/>
@@ -7305,7 +7397,7 @@
                 <w:noProof/>
                 <w:webHidden/>
               </w:rPr>
-              <w:instrText xml:space="preserve"> PAGEREF _Toc49621934 \h </w:instrText>
+              <w:instrText xml:space="preserve"> PAGEREF _Toc49626271 \h </w:instrText>
             </w:r>
             <w:r>
               <w:rPr>
@@ -7349,7 +7441,7 @@
               <w:lang w:eastAsia="fr-FR"/>
             </w:rPr>
           </w:pPr>
-          <w:hyperlink w:anchor="_Toc49621935" w:history="1">
+          <w:hyperlink w:anchor="_Toc49626272" w:history="1">
             <w:r>
               <w:rPr>
                 <w:rStyle w:val="Lienhypertexte"/>
@@ -7391,7 +7483,7 @@
                 <w:noProof/>
                 <w:webHidden/>
               </w:rPr>
-              <w:instrText xml:space="preserve"> PAGEREF _Toc49621935 \h </w:instrText>
+              <w:instrText xml:space="preserve"> PAGEREF _Toc49626272 \h </w:instrText>
             </w:r>
             <w:r>
               <w:rPr>
@@ -7412,6 +7504,596 @@
                 <w:webHidden/>
               </w:rPr>
               <w:t>8</w:t>
+            </w:r>
+            <w:r>
+              <w:rPr>
+                <w:noProof/>
+                <w:webHidden/>
+              </w:rPr>
+              <w:fldChar w:fldCharType="end"/>
+            </w:r>
+          </w:hyperlink>
+        </w:p>
+        <w:p>
+          <w:pPr>
+            <w:pStyle w:val="TM3"/>
+            <w:tabs>
+              <w:tab w:val="left" w:pos="880"/>
+              <w:tab w:val="right" w:leader="dot" w:pos="9062"/>
+            </w:tabs>
+            <w:rPr>
+              <w:rFonts w:eastAsiaTheme="minorEastAsia"/>
+              <w:noProof/>
+              <w:lang w:eastAsia="fr-FR"/>
+            </w:rPr>
+          </w:pPr>
+          <w:hyperlink w:anchor="_Toc49626273" w:history="1">
+            <w:r>
+              <w:rPr>
+                <w:rStyle w:val="Lienhypertexte"/>
+                <w:noProof/>
+              </w:rPr>
+              <w:t>1.</w:t>
+            </w:r>
+            <w:r>
+              <w:rPr>
+                <w:rFonts w:eastAsiaTheme="minorEastAsia"/>
+                <w:noProof/>
+                <w:lang w:eastAsia="fr-FR"/>
+              </w:rPr>
+              <w:tab/>
+            </w:r>
+            <w:r>
+              <w:rPr>
+                <w:rStyle w:val="Lienhypertexte"/>
+                <w:noProof/>
+              </w:rPr>
+              <w:t>Sauvegarde</w:t>
+            </w:r>
+            <w:r>
+              <w:rPr>
+                <w:noProof/>
+                <w:webHidden/>
+              </w:rPr>
+              <w:tab/>
+            </w:r>
+            <w:r>
+              <w:rPr>
+                <w:noProof/>
+                <w:webHidden/>
+              </w:rPr>
+              <w:fldChar w:fldCharType="begin"/>
+            </w:r>
+            <w:r>
+              <w:rPr>
+                <w:noProof/>
+                <w:webHidden/>
+              </w:rPr>
+              <w:instrText xml:space="preserve"> PAGEREF _Toc49626273 \h </w:instrText>
+            </w:r>
+            <w:r>
+              <w:rPr>
+                <w:noProof/>
+                <w:webHidden/>
+              </w:rPr>
+            </w:r>
+            <w:r>
+              <w:rPr>
+                <w:noProof/>
+                <w:webHidden/>
+              </w:rPr>
+              <w:fldChar w:fldCharType="separate"/>
+            </w:r>
+            <w:r>
+              <w:rPr>
+                <w:noProof/>
+                <w:webHidden/>
+              </w:rPr>
+              <w:t>8</w:t>
+            </w:r>
+            <w:r>
+              <w:rPr>
+                <w:noProof/>
+                <w:webHidden/>
+              </w:rPr>
+              <w:fldChar w:fldCharType="end"/>
+            </w:r>
+          </w:hyperlink>
+        </w:p>
+        <w:p>
+          <w:pPr>
+            <w:pStyle w:val="TM3"/>
+            <w:tabs>
+              <w:tab w:val="left" w:pos="880"/>
+              <w:tab w:val="right" w:leader="dot" w:pos="9062"/>
+            </w:tabs>
+            <w:rPr>
+              <w:rFonts w:eastAsiaTheme="minorEastAsia"/>
+              <w:noProof/>
+              <w:lang w:eastAsia="fr-FR"/>
+            </w:rPr>
+          </w:pPr>
+          <w:hyperlink w:anchor="_Toc49626274" w:history="1">
+            <w:r>
+              <w:rPr>
+                <w:rStyle w:val="Lienhypertexte"/>
+                <w:noProof/>
+              </w:rPr>
+              <w:t>2.</w:t>
+            </w:r>
+            <w:r>
+              <w:rPr>
+                <w:rFonts w:eastAsiaTheme="minorEastAsia"/>
+                <w:noProof/>
+                <w:lang w:eastAsia="fr-FR"/>
+              </w:rPr>
+              <w:tab/>
+            </w:r>
+            <w:r>
+              <w:rPr>
+                <w:rStyle w:val="Lienhypertexte"/>
+                <w:noProof/>
+              </w:rPr>
+              <w:t>L’inventaire</w:t>
+            </w:r>
+            <w:r>
+              <w:rPr>
+                <w:noProof/>
+                <w:webHidden/>
+              </w:rPr>
+              <w:tab/>
+            </w:r>
+            <w:r>
+              <w:rPr>
+                <w:noProof/>
+                <w:webHidden/>
+              </w:rPr>
+              <w:fldChar w:fldCharType="begin"/>
+            </w:r>
+            <w:r>
+              <w:rPr>
+                <w:noProof/>
+                <w:webHidden/>
+              </w:rPr>
+              <w:instrText xml:space="preserve"> PAGEREF _Toc49626274 \h </w:instrText>
+            </w:r>
+            <w:r>
+              <w:rPr>
+                <w:noProof/>
+                <w:webHidden/>
+              </w:rPr>
+            </w:r>
+            <w:r>
+              <w:rPr>
+                <w:noProof/>
+                <w:webHidden/>
+              </w:rPr>
+              <w:fldChar w:fldCharType="separate"/>
+            </w:r>
+            <w:r>
+              <w:rPr>
+                <w:noProof/>
+                <w:webHidden/>
+              </w:rPr>
+              <w:t>8</w:t>
+            </w:r>
+            <w:r>
+              <w:rPr>
+                <w:noProof/>
+                <w:webHidden/>
+              </w:rPr>
+              <w:fldChar w:fldCharType="end"/>
+            </w:r>
+          </w:hyperlink>
+        </w:p>
+        <w:p>
+          <w:pPr>
+            <w:pStyle w:val="TM3"/>
+            <w:tabs>
+              <w:tab w:val="left" w:pos="880"/>
+              <w:tab w:val="right" w:leader="dot" w:pos="9062"/>
+            </w:tabs>
+            <w:rPr>
+              <w:rFonts w:eastAsiaTheme="minorEastAsia"/>
+              <w:noProof/>
+              <w:lang w:eastAsia="fr-FR"/>
+            </w:rPr>
+          </w:pPr>
+          <w:hyperlink w:anchor="_Toc49626275" w:history="1">
+            <w:r>
+              <w:rPr>
+                <w:rStyle w:val="Lienhypertexte"/>
+                <w:noProof/>
+              </w:rPr>
+              <w:t>3.</w:t>
+            </w:r>
+            <w:r>
+              <w:rPr>
+                <w:rFonts w:eastAsiaTheme="minorEastAsia"/>
+                <w:noProof/>
+                <w:lang w:eastAsia="fr-FR"/>
+              </w:rPr>
+              <w:tab/>
+            </w:r>
+            <w:r>
+              <w:rPr>
+                <w:rStyle w:val="Lienhypertexte"/>
+                <w:noProof/>
+              </w:rPr>
+              <w:t>Game Over</w:t>
+            </w:r>
+            <w:r>
+              <w:rPr>
+                <w:noProof/>
+                <w:webHidden/>
+              </w:rPr>
+              <w:tab/>
+            </w:r>
+            <w:r>
+              <w:rPr>
+                <w:noProof/>
+                <w:webHidden/>
+              </w:rPr>
+              <w:fldChar w:fldCharType="begin"/>
+            </w:r>
+            <w:r>
+              <w:rPr>
+                <w:noProof/>
+                <w:webHidden/>
+              </w:rPr>
+              <w:instrText xml:space="preserve"> PAGEREF _Toc49626275 \h </w:instrText>
+            </w:r>
+            <w:r>
+              <w:rPr>
+                <w:noProof/>
+                <w:webHidden/>
+              </w:rPr>
+            </w:r>
+            <w:r>
+              <w:rPr>
+                <w:noProof/>
+                <w:webHidden/>
+              </w:rPr>
+              <w:fldChar w:fldCharType="separate"/>
+            </w:r>
+            <w:r>
+              <w:rPr>
+                <w:noProof/>
+                <w:webHidden/>
+              </w:rPr>
+              <w:t>9</w:t>
+            </w:r>
+            <w:r>
+              <w:rPr>
+                <w:noProof/>
+                <w:webHidden/>
+              </w:rPr>
+              <w:fldChar w:fldCharType="end"/>
+            </w:r>
+          </w:hyperlink>
+        </w:p>
+        <w:p>
+          <w:pPr>
+            <w:pStyle w:val="TM3"/>
+            <w:tabs>
+              <w:tab w:val="left" w:pos="880"/>
+              <w:tab w:val="right" w:leader="dot" w:pos="9062"/>
+            </w:tabs>
+            <w:rPr>
+              <w:rFonts w:eastAsiaTheme="minorEastAsia"/>
+              <w:noProof/>
+              <w:lang w:eastAsia="fr-FR"/>
+            </w:rPr>
+          </w:pPr>
+          <w:hyperlink w:anchor="_Toc49626276" w:history="1">
+            <w:r>
+              <w:rPr>
+                <w:rStyle w:val="Lienhypertexte"/>
+                <w:noProof/>
+              </w:rPr>
+              <w:t>4.</w:t>
+            </w:r>
+            <w:r>
+              <w:rPr>
+                <w:rFonts w:eastAsiaTheme="minorEastAsia"/>
+                <w:noProof/>
+                <w:lang w:eastAsia="fr-FR"/>
+              </w:rPr>
+              <w:tab/>
+            </w:r>
+            <w:r>
+              <w:rPr>
+                <w:rStyle w:val="Lienhypertexte"/>
+                <w:noProof/>
+              </w:rPr>
+              <w:t>Comportement des ennemies</w:t>
+            </w:r>
+            <w:r>
+              <w:rPr>
+                <w:noProof/>
+                <w:webHidden/>
+              </w:rPr>
+              <w:tab/>
+            </w:r>
+            <w:r>
+              <w:rPr>
+                <w:noProof/>
+                <w:webHidden/>
+              </w:rPr>
+              <w:fldChar w:fldCharType="begin"/>
+            </w:r>
+            <w:r>
+              <w:rPr>
+                <w:noProof/>
+                <w:webHidden/>
+              </w:rPr>
+              <w:instrText xml:space="preserve"> PAGEREF _Toc49626276 \h </w:instrText>
+            </w:r>
+            <w:r>
+              <w:rPr>
+                <w:noProof/>
+                <w:webHidden/>
+              </w:rPr>
+            </w:r>
+            <w:r>
+              <w:rPr>
+                <w:noProof/>
+                <w:webHidden/>
+              </w:rPr>
+              <w:fldChar w:fldCharType="separate"/>
+            </w:r>
+            <w:r>
+              <w:rPr>
+                <w:noProof/>
+                <w:webHidden/>
+              </w:rPr>
+              <w:t>9</w:t>
+            </w:r>
+            <w:r>
+              <w:rPr>
+                <w:noProof/>
+                <w:webHidden/>
+              </w:rPr>
+              <w:fldChar w:fldCharType="end"/>
+            </w:r>
+          </w:hyperlink>
+        </w:p>
+        <w:p>
+          <w:pPr>
+            <w:pStyle w:val="TM1"/>
+            <w:rPr>
+              <w:rFonts w:eastAsiaTheme="minorEastAsia"/>
+              <w:noProof/>
+              <w:lang w:eastAsia="fr-FR"/>
+            </w:rPr>
+          </w:pPr>
+          <w:hyperlink w:anchor="_Toc49626277" w:history="1">
+            <w:r>
+              <w:rPr>
+                <w:rStyle w:val="Lienhypertexte"/>
+                <w:noProof/>
+              </w:rPr>
+              <w:t>3)</w:t>
+            </w:r>
+            <w:r>
+              <w:rPr>
+                <w:rFonts w:eastAsiaTheme="minorEastAsia"/>
+                <w:noProof/>
+                <w:lang w:eastAsia="fr-FR"/>
+              </w:rPr>
+              <w:tab/>
+            </w:r>
+            <w:r>
+              <w:rPr>
+                <w:rStyle w:val="Lienhypertexte"/>
+                <w:noProof/>
+              </w:rPr>
+              <w:t>Gameflow</w:t>
+            </w:r>
+            <w:r>
+              <w:rPr>
+                <w:noProof/>
+                <w:webHidden/>
+              </w:rPr>
+              <w:tab/>
+            </w:r>
+            <w:r>
+              <w:rPr>
+                <w:noProof/>
+                <w:webHidden/>
+              </w:rPr>
+              <w:fldChar w:fldCharType="begin"/>
+            </w:r>
+            <w:r>
+              <w:rPr>
+                <w:noProof/>
+                <w:webHidden/>
+              </w:rPr>
+              <w:instrText xml:space="preserve"> PAGEREF _Toc49626277 \h </w:instrText>
+            </w:r>
+            <w:r>
+              <w:rPr>
+                <w:noProof/>
+                <w:webHidden/>
+              </w:rPr>
+            </w:r>
+            <w:r>
+              <w:rPr>
+                <w:noProof/>
+                <w:webHidden/>
+              </w:rPr>
+              <w:fldChar w:fldCharType="separate"/>
+            </w:r>
+            <w:r>
+              <w:rPr>
+                <w:noProof/>
+                <w:webHidden/>
+              </w:rPr>
+              <w:t>9</w:t>
+            </w:r>
+            <w:r>
+              <w:rPr>
+                <w:noProof/>
+                <w:webHidden/>
+              </w:rPr>
+              <w:fldChar w:fldCharType="end"/>
+            </w:r>
+          </w:hyperlink>
+        </w:p>
+        <w:p>
+          <w:pPr>
+            <w:pStyle w:val="TM1"/>
+            <w:rPr>
+              <w:rFonts w:eastAsiaTheme="minorEastAsia"/>
+              <w:noProof/>
+              <w:lang w:eastAsia="fr-FR"/>
+            </w:rPr>
+          </w:pPr>
+          <w:hyperlink w:anchor="_Toc49626278" w:history="1">
+            <w:r>
+              <w:rPr>
+                <w:rStyle w:val="Lienhypertexte"/>
+                <w:noProof/>
+              </w:rPr>
+              <w:t>4)</w:t>
+            </w:r>
+            <w:r>
+              <w:rPr>
+                <w:rFonts w:eastAsiaTheme="minorEastAsia"/>
+                <w:noProof/>
+                <w:lang w:eastAsia="fr-FR"/>
+              </w:rPr>
+              <w:tab/>
+            </w:r>
+            <w:r>
+              <w:rPr>
+                <w:rStyle w:val="Lienhypertexte"/>
+                <w:noProof/>
+              </w:rPr>
+              <w:t>Documentation technique</w:t>
+            </w:r>
+            <w:r>
+              <w:rPr>
+                <w:noProof/>
+                <w:webHidden/>
+              </w:rPr>
+              <w:tab/>
+            </w:r>
+            <w:r>
+              <w:rPr>
+                <w:noProof/>
+                <w:webHidden/>
+              </w:rPr>
+              <w:fldChar w:fldCharType="begin"/>
+            </w:r>
+            <w:r>
+              <w:rPr>
+                <w:noProof/>
+                <w:webHidden/>
+              </w:rPr>
+              <w:instrText xml:space="preserve"> PAGEREF _Toc49626278 \h </w:instrText>
+            </w:r>
+            <w:r>
+              <w:rPr>
+                <w:noProof/>
+                <w:webHidden/>
+              </w:rPr>
+            </w:r>
+            <w:r>
+              <w:rPr>
+                <w:noProof/>
+                <w:webHidden/>
+              </w:rPr>
+              <w:fldChar w:fldCharType="separate"/>
+            </w:r>
+            <w:r>
+              <w:rPr>
+                <w:noProof/>
+                <w:webHidden/>
+              </w:rPr>
+              <w:t>9</w:t>
+            </w:r>
+            <w:r>
+              <w:rPr>
+                <w:noProof/>
+                <w:webHidden/>
+              </w:rPr>
+              <w:fldChar w:fldCharType="end"/>
+            </w:r>
+          </w:hyperlink>
+        </w:p>
+        <w:p>
+          <w:pPr>
+            <w:pStyle w:val="TM1"/>
+            <w:rPr>
+              <w:rFonts w:eastAsiaTheme="minorEastAsia"/>
+              <w:noProof/>
+              <w:lang w:eastAsia="fr-FR"/>
+            </w:rPr>
+          </w:pPr>
+          <w:hyperlink w:anchor="_Toc49626279" w:history="1">
+            <w:r>
+              <w:rPr>
+                <w:rStyle w:val="Lienhypertexte"/>
+                <w:noProof/>
+              </w:rPr>
+              <w:t>5)</w:t>
+            </w:r>
+            <w:r>
+              <w:rPr>
+                <w:rFonts w:eastAsiaTheme="minorEastAsia"/>
+                <w:noProof/>
+                <w:lang w:eastAsia="fr-FR"/>
+              </w:rPr>
+              <w:tab/>
+            </w:r>
+            <w:r>
+              <w:rPr>
+                <w:rStyle w:val="Lienhypertexte"/>
+                <w:noProof/>
+              </w:rPr>
+              <w:t>Annexes</w:t>
+            </w:r>
+            <w:r>
+              <w:rPr>
+                <w:noProof/>
+                <w:webHidden/>
+              </w:rPr>
+              <w:tab/>
+            </w:r>
+            <w:r>
+              <w:rPr>
+                <w:noProof/>
+                <w:webHidden/>
+              </w:rPr>
+              <w:fldChar w:fldCharType="begin"/>
+            </w:r>
+            <w:r>
+              <w:rPr>
+                <w:noProof/>
+                <w:webHidden/>
+              </w:rPr>
+              <w:instrText xml:space="preserve"> PAGEREF _Toc49626279 \h </w:instrText>
+            </w:r>
+            <w:r>
+              <w:rPr>
+                <w:noProof/>
+                <w:webHidden/>
+              </w:rPr>
+            </w:r>
+            <w:r>
+              <w:rPr>
+                <w:noProof/>
+                <w:webHidden/>
+              </w:rPr>
+              <w:fldChar w:fldCharType="separate"/>
+            </w:r>
+            <w:r>
+              <w:rPr>
+                <w:noProof/>
+                <w:webHidden/>
+              </w:rPr>
+              <w:t>9</w:t>
             </w:r>
             <w:r>
               <w:rPr>
@@ -7434,7 +8116,6 @@
               <w:b/>
               <w:bCs/>
             </w:rPr>
-            <w:lastRenderedPageBreak/>
             <w:fldChar w:fldCharType="end"/>
           </w:r>
         </w:p>
@@ -7455,17 +8136,12 @@
         </w:rPr>
         <w:br w:type="page"/>
       </w:r>
-      <w:bookmarkStart w:id="0" w:name="_Toc49621902"/>
+      <w:bookmarkStart w:id="0" w:name="_Toc49626237"/>
       <w:r>
         <w:lastRenderedPageBreak/>
-        <w:t xml:space="preserve">Game </w:t>
-      </w:r>
-      <w:proofErr w:type="spellStart"/>
-      <w:r>
-        <w:t>Overview</w:t>
+        <w:t>Game Overview</w:t>
       </w:r>
       <w:bookmarkEnd w:id="0"/>
-      <w:proofErr w:type="spellEnd"/>
     </w:p>
     <w:p>
       <w:pPr>
@@ -7520,17 +8196,8 @@
           <w:sz w:val="24"/>
           <w:szCs w:val="24"/>
         </w:rPr>
-        <w:t xml:space="preserve"> </w:t>
-      </w:r>
-      <w:proofErr w:type="spellStart"/>
-      <w:r>
-        <w:rPr>
-          <w:sz w:val="24"/>
-          <w:szCs w:val="24"/>
-        </w:rPr>
-        <w:t>SandBox</w:t>
-      </w:r>
-      <w:proofErr w:type="spellEnd"/>
+        <w:t xml:space="preserve"> SandBox</w:t>
+      </w:r>
     </w:p>
     <w:p>
       <w:pPr>
@@ -7585,7 +8252,21 @@
           <w:sz w:val="24"/>
           <w:szCs w:val="24"/>
         </w:rPr>
-        <w:t xml:space="preserve"> All </w:t>
+        <w:t xml:space="preserve"> </w:t>
+      </w:r>
+      <w:r>
+        <w:rPr>
+          <w:sz w:val="24"/>
+          <w:szCs w:val="24"/>
+        </w:rPr>
+        <w:t>Tout</w:t>
+      </w:r>
+      <w:r>
+        <w:rPr>
+          <w:sz w:val="24"/>
+          <w:szCs w:val="24"/>
+        </w:rPr>
+        <w:t xml:space="preserve"> </w:t>
       </w:r>
       <w:r>
         <w:rPr>
@@ -7605,7 +8286,6 @@
           <w:szCs w:val="24"/>
         </w:rPr>
       </w:pPr>
-      <w:proofErr w:type="spellStart"/>
       <w:r>
         <w:rPr>
           <w:b/>
@@ -7614,25 +8294,21 @@
           <w:szCs w:val="24"/>
           <w:u w:val="single"/>
         </w:rPr>
-        <w:t>Pegi</w:t>
-      </w:r>
-      <w:proofErr w:type="spellEnd"/>
-      <w:r>
-        <w:rPr>
-          <w:b/>
-          <w:bCs/>
-          <w:sz w:val="24"/>
-          <w:szCs w:val="24"/>
-          <w:u w:val="single"/>
-        </w:rPr>
-        <w:t> :</w:t>
+        <w:t>Pegi :</w:t>
       </w:r>
       <w:r>
         <w:rPr>
           <w:sz w:val="24"/>
           <w:szCs w:val="24"/>
         </w:rPr>
-        <w:t xml:space="preserve"> Never</w:t>
+        <w:t xml:space="preserve"> </w:t>
+      </w:r>
+      <w:r>
+        <w:rPr>
+          <w:sz w:val="24"/>
+          <w:szCs w:val="24"/>
+        </w:rPr>
+        <w:t>Aucun</w:t>
       </w:r>
     </w:p>
     <w:p>
@@ -7662,15 +8338,13 @@
         </w:rPr>
         <w:t xml:space="preserve"> </w:t>
       </w:r>
-      <w:proofErr w:type="spellStart"/>
       <w:r>
         <w:rPr>
           <w:sz w:val="24"/>
           <w:szCs w:val="24"/>
         </w:rPr>
-        <w:t>infinite</w:t>
-      </w:r>
-      <w:proofErr w:type="spellEnd"/>
+        <w:t>infini</w:t>
+      </w:r>
     </w:p>
     <w:p>
       <w:pPr>
@@ -7697,7 +8371,21 @@
           <w:sz w:val="24"/>
           <w:szCs w:val="24"/>
         </w:rPr>
-        <w:t xml:space="preserve"> 1ére personne</w:t>
+        <w:t xml:space="preserve"> 1ére</w:t>
+      </w:r>
+      <w:r>
+        <w:rPr>
+          <w:sz w:val="24"/>
+          <w:szCs w:val="24"/>
+        </w:rPr>
+        <w:t>/3éme</w:t>
+      </w:r>
+      <w:r>
+        <w:rPr>
+          <w:sz w:val="24"/>
+          <w:szCs w:val="24"/>
+        </w:rPr>
+        <w:t xml:space="preserve"> personne</w:t>
       </w:r>
     </w:p>
     <w:p>
@@ -7720,7 +8408,7 @@
           <w:u w:val="single"/>
         </w:rPr>
       </w:pPr>
-      <w:bookmarkStart w:id="1" w:name="_Toc49621903"/>
+      <w:bookmarkStart w:id="1" w:name="_Toc49626238"/>
       <w:r>
         <w:rPr>
           <w:u w:val="single"/>
@@ -7734,21 +8422,8 @@
         <w:pStyle w:val="Paragraphedeliste"/>
         <w:ind w:left="708"/>
       </w:pPr>
-      <w:proofErr w:type="spellStart"/>
-      <w:r>
-        <w:t>CraftAdventure</w:t>
-      </w:r>
-      <w:proofErr w:type="spellEnd"/>
-      <w:r>
-        <w:t xml:space="preserve"> est un jeu </w:t>
-      </w:r>
-      <w:proofErr w:type="spellStart"/>
-      <w:r>
-        <w:t>SandBox</w:t>
-      </w:r>
-      <w:proofErr w:type="spellEnd"/>
-      <w:r>
-        <w:t xml:space="preserve"> ressemblant à Minecraft à la première personne dans lequel les joueurs contrôlent un personnage banal. Il devra récolter et construire des objets pour pouvoir avancer et facilité sa découverte et son exploration du jeu. La carte sera générée aléatoirement de façon procédurale grâce à une graine.</w:t>
+      <w:r>
+        <w:t>CraftAdventure est un jeu SandBox ressemblant à Minecraft à la première personne dans lequel les joueurs contrôlent un personnage banal. Il devra récolter et construire des objets pour pouvoir avancer et facilité sa découverte et son exploration du jeu. La carte sera générée aléatoirement de façon procédurale grâce à une graine.</w:t>
       </w:r>
     </w:p>
     <w:p>
@@ -7770,26 +8445,12 @@
           <w:u w:val="single"/>
         </w:rPr>
       </w:pPr>
-      <w:bookmarkStart w:id="2" w:name="_Toc49621904"/>
+      <w:bookmarkStart w:id="2" w:name="_Toc49626239"/>
       <w:r>
         <w:rPr>
           <w:u w:val="single"/>
         </w:rPr>
-        <w:t xml:space="preserve">Unique </w:t>
-      </w:r>
-      <w:proofErr w:type="spellStart"/>
-      <w:r>
-        <w:rPr>
-          <w:u w:val="single"/>
-        </w:rPr>
-        <w:t>selling</w:t>
-      </w:r>
-      <w:proofErr w:type="spellEnd"/>
-      <w:r>
-        <w:rPr>
-          <w:u w:val="single"/>
-        </w:rPr>
-        <w:t xml:space="preserve"> points</w:t>
+        <w:t>Unique selling points</w:t>
       </w:r>
       <w:bookmarkEnd w:id="2"/>
     </w:p>
@@ -7836,16 +8497,14 @@
           <w:u w:val="single"/>
         </w:rPr>
       </w:pPr>
-      <w:bookmarkStart w:id="3" w:name="_Toc49621905"/>
-      <w:proofErr w:type="spellStart"/>
+      <w:bookmarkStart w:id="3" w:name="_Toc49626240"/>
       <w:r>
         <w:rPr>
           <w:u w:val="single"/>
         </w:rPr>
-        <w:t>References</w:t>
+        <w:t>Références</w:t>
       </w:r>
       <w:bookmarkEnd w:id="3"/>
-      <w:proofErr w:type="spellEnd"/>
     </w:p>
     <w:p>
       <w:pPr>
@@ -8004,7 +8663,6 @@
           <w:szCs w:val="24"/>
         </w:rPr>
       </w:pPr>
-      <w:proofErr w:type="spellStart"/>
       <w:r>
         <w:rPr>
           <w:b/>
@@ -8013,18 +8671,7 @@
           <w:szCs w:val="24"/>
           <w:u w:val="single"/>
         </w:rPr>
-        <w:t>CubeWorld</w:t>
-      </w:r>
-      <w:proofErr w:type="spellEnd"/>
-      <w:r>
-        <w:rPr>
-          <w:b/>
-          <w:bCs/>
-          <w:sz w:val="24"/>
-          <w:szCs w:val="24"/>
-          <w:u w:val="single"/>
-        </w:rPr>
-        <w:t> :</w:t>
+        <w:t>CubeWorld :</w:t>
       </w:r>
       <w:r>
         <w:rPr>
@@ -8160,7 +8807,6 @@
           <w:szCs w:val="24"/>
         </w:rPr>
       </w:pPr>
-      <w:proofErr w:type="spellStart"/>
       <w:r>
         <w:rPr>
           <w:b/>
@@ -8169,18 +8815,7 @@
           <w:szCs w:val="24"/>
           <w:u w:val="single"/>
         </w:rPr>
-        <w:t>Terraria</w:t>
-      </w:r>
-      <w:proofErr w:type="spellEnd"/>
-      <w:r>
-        <w:rPr>
-          <w:b/>
-          <w:bCs/>
-          <w:sz w:val="24"/>
-          <w:szCs w:val="24"/>
-          <w:u w:val="single"/>
-        </w:rPr>
-        <w:t> :</w:t>
+        <w:t>Terraria :</w:t>
       </w:r>
       <w:r>
         <w:rPr>
@@ -8461,7 +9096,6 @@
           <w:szCs w:val="24"/>
         </w:rPr>
       </w:pPr>
-      <w:proofErr w:type="spellStart"/>
       <w:r>
         <w:rPr>
           <w:b/>
@@ -8470,18 +9104,7 @@
           <w:szCs w:val="24"/>
           <w:u w:val="single"/>
         </w:rPr>
-        <w:t>EverQuest</w:t>
-      </w:r>
-      <w:proofErr w:type="spellEnd"/>
-      <w:r>
-        <w:rPr>
-          <w:b/>
-          <w:bCs/>
-          <w:sz w:val="24"/>
-          <w:szCs w:val="24"/>
-          <w:u w:val="single"/>
-        </w:rPr>
-        <w:t xml:space="preserve"> Next :</w:t>
+        <w:t>EverQuest Next :</w:t>
       </w:r>
       <w:r>
         <w:rPr>
@@ -8617,7 +9240,6 @@
           <w:szCs w:val="24"/>
         </w:rPr>
       </w:pPr>
-      <w:proofErr w:type="spellStart"/>
       <w:r>
         <w:rPr>
           <w:b/>
@@ -8626,18 +9248,7 @@
           <w:szCs w:val="24"/>
           <w:u w:val="single"/>
         </w:rPr>
-        <w:t>WorldAdrift</w:t>
-      </w:r>
-      <w:proofErr w:type="spellEnd"/>
-      <w:r>
-        <w:rPr>
-          <w:b/>
-          <w:bCs/>
-          <w:sz w:val="24"/>
-          <w:szCs w:val="24"/>
-          <w:u w:val="single"/>
-        </w:rPr>
-        <w:t> :</w:t>
+        <w:t>WorldAdrift :</w:t>
       </w:r>
       <w:r>
         <w:rPr>
@@ -8772,7 +9383,7 @@
           <w:u w:val="single"/>
         </w:rPr>
       </w:pPr>
-      <w:bookmarkStart w:id="4" w:name="_Toc49621906"/>
+      <w:bookmarkStart w:id="4" w:name="_Toc49626241"/>
       <w:r>
         <w:rPr>
           <w:u w:val="single"/>
@@ -8794,117 +9405,99 @@
       <w:r>
         <w:t xml:space="preserve"> ce fissuré en plusieurs morceau qui s’</w:t>
       </w:r>
-      <w:proofErr w:type="spellStart"/>
-      <w:r>
-        <w:t>envolaire</w:t>
+      <w:r>
+        <w:t>envolèrent</w:t>
+      </w:r>
+      <w:r>
+        <w:t>,</w:t>
+      </w:r>
+      <w:r>
+        <w:t xml:space="preserve"> </w:t>
+      </w:r>
+      <w:r>
+        <w:t xml:space="preserve">avec le temps la partie rester sur place commença </w:t>
+      </w:r>
+      <w:r>
+        <w:t>à</w:t>
+      </w:r>
+      <w:r>
+        <w:t xml:space="preserve"> reprendre </w:t>
+      </w:r>
+      <w:r>
+        <w:t>des formes naturelles</w:t>
+      </w:r>
+      <w:r>
+        <w:t xml:space="preserve"> </w:t>
+      </w:r>
+      <w:r>
+        <w:t>quant</w:t>
+      </w:r>
+      <w:r>
+        <w:t xml:space="preserve"> au</w:t>
+      </w:r>
+      <w:r>
+        <w:t>x</w:t>
+      </w:r>
+      <w:r>
+        <w:t xml:space="preserve"> morceau</w:t>
+      </w:r>
+      <w:r>
+        <w:t>x</w:t>
+      </w:r>
+      <w:r>
+        <w:t xml:space="preserve"> qui </w:t>
+      </w:r>
+      <w:r>
+        <w:t>sent</w:t>
+      </w:r>
+      <w:r>
+        <w:t xml:space="preserve"> sont disloquer, ils </w:t>
+      </w:r>
+      <w:r>
+        <w:t>commencèrent</w:t>
+      </w:r>
+      <w:r>
+        <w:t xml:space="preserve"> </w:t>
+      </w:r>
+      <w:r>
+        <w:t>à</w:t>
+      </w:r>
+      <w:r>
+        <w:t xml:space="preserve"> créer </w:t>
+      </w:r>
+      <w:r>
+        <w:t>un archipel</w:t>
+      </w:r>
+      <w:r>
+        <w:t xml:space="preserve"> d’île volante. Les espèces piéger sur ces îles commen</w:t>
+      </w:r>
+      <w:r>
+        <w:t>cè</w:t>
+      </w:r>
+      <w:r>
+        <w:t>re</w:t>
       </w:r>
       <w:r>
         <w:t>nt</w:t>
       </w:r>
-      <w:proofErr w:type="spellEnd"/>
-      <w:r>
-        <w:t>,</w:t>
+      <w:r>
+        <w:t xml:space="preserve"> à évoluer pour pouvoir </w:t>
+      </w:r>
+      <w:r>
+        <w:t>se</w:t>
+      </w:r>
+      <w:r>
+        <w:t xml:space="preserve"> déplacer d’île en île, </w:t>
+      </w:r>
+      <w:r>
+        <w:t>quant</w:t>
       </w:r>
       <w:r>
         <w:t xml:space="preserve"> </w:t>
       </w:r>
       <w:r>
-        <w:t xml:space="preserve">avec le temps la partie rester sur place commença </w:t>
-      </w:r>
-      <w:r>
-        <w:t>à</w:t>
-      </w:r>
-      <w:r>
-        <w:t xml:space="preserve"> reprendre </w:t>
-      </w:r>
-      <w:proofErr w:type="gramStart"/>
-      <w:r>
-        <w:t>des forme</w:t>
-      </w:r>
-      <w:r>
-        <w:t>s</w:t>
-      </w:r>
-      <w:r>
-        <w:t xml:space="preserve"> naturel</w:t>
-      </w:r>
-      <w:r>
-        <w:t>s</w:t>
-      </w:r>
-      <w:proofErr w:type="gramEnd"/>
-      <w:r>
-        <w:t xml:space="preserve"> </w:t>
-      </w:r>
-      <w:proofErr w:type="spellStart"/>
-      <w:r>
-        <w:t>quand</w:t>
-      </w:r>
-      <w:proofErr w:type="spellEnd"/>
-      <w:r>
-        <w:t xml:space="preserve"> au</w:t>
-      </w:r>
-      <w:r>
-        <w:t>x</w:t>
-      </w:r>
-      <w:r>
-        <w:t xml:space="preserve"> morceau</w:t>
-      </w:r>
-      <w:r>
-        <w:t>x</w:t>
-      </w:r>
-      <w:r>
-        <w:t xml:space="preserve"> qui </w:t>
-      </w:r>
-      <w:r>
-        <w:t>sent</w:t>
-      </w:r>
-      <w:r>
-        <w:t xml:space="preserve"> sont disloquer, ils commençais </w:t>
-      </w:r>
-      <w:r>
-        <w:t>à</w:t>
-      </w:r>
-      <w:r>
-        <w:t xml:space="preserve"> créer une archipel d’île volante. Les espèces piéger sur ces îles </w:t>
-      </w:r>
-      <w:proofErr w:type="spellStart"/>
-      <w:r>
-        <w:t>commençaire</w:t>
-      </w:r>
-      <w:proofErr w:type="spellEnd"/>
-      <w:r>
-        <w:t xml:space="preserve"> à évoluer pour pouvoir </w:t>
-      </w:r>
-      <w:r>
-        <w:t>se</w:t>
-      </w:r>
-      <w:r>
-        <w:t xml:space="preserve"> déplacer d’île en île, </w:t>
-      </w:r>
-      <w:proofErr w:type="spellStart"/>
-      <w:r>
-        <w:t>quand</w:t>
-      </w:r>
-      <w:proofErr w:type="spellEnd"/>
-      <w:r>
-        <w:t xml:space="preserve"> </w:t>
-      </w:r>
-      <w:proofErr w:type="gramStart"/>
-      <w:r>
-        <w:t>au</w:t>
-      </w:r>
-      <w:r>
-        <w:t>x</w:t>
-      </w:r>
-      <w:r>
-        <w:t xml:space="preserve"> espèce</w:t>
-      </w:r>
-      <w:r>
-        <w:t>s</w:t>
-      </w:r>
-      <w:r>
-        <w:t xml:space="preserve"> terrestre</w:t>
-      </w:r>
-      <w:proofErr w:type="gramEnd"/>
+        <w:t>aux espèces terrestres</w:t>
+      </w:r>
       <w:r>
         <w:t xml:space="preserve">, </w:t>
       </w:r>
@@ -8937,7 +9530,7 @@
           <w:u w:val="single"/>
         </w:rPr>
       </w:pPr>
-      <w:bookmarkStart w:id="5" w:name="_Toc49621907"/>
+      <w:bookmarkStart w:id="5" w:name="_Toc49626242"/>
       <w:r>
         <w:rPr>
           <w:u w:val="single"/>
@@ -8965,7 +9558,7 @@
           <w:u w:val="single"/>
         </w:rPr>
       </w:pPr>
-      <w:bookmarkStart w:id="6" w:name="_Toc49621908"/>
+      <w:bookmarkStart w:id="6" w:name="_Toc49626243"/>
       <w:r>
         <w:rPr>
           <w:u w:val="single"/>
@@ -8986,7 +9579,7 @@
           <w:u w:val="single"/>
         </w:rPr>
       </w:pPr>
-      <w:bookmarkStart w:id="7" w:name="_Toc49621909"/>
+      <w:bookmarkStart w:id="7" w:name="_Toc49626244"/>
       <w:r>
         <w:rPr>
           <w:u w:val="single"/>
@@ -9003,7 +9596,7 @@
           <w:numId w:val="24"/>
         </w:numPr>
       </w:pPr>
-      <w:bookmarkStart w:id="8" w:name="_Toc49621910"/>
+      <w:bookmarkStart w:id="8" w:name="_Toc49626245"/>
       <w:r>
         <w:t>Le/s joueur/s</w:t>
       </w:r>
@@ -9030,7 +9623,7 @@
           <w:numId w:val="24"/>
         </w:numPr>
       </w:pPr>
-      <w:bookmarkStart w:id="9" w:name="_Toc49621911"/>
+      <w:bookmarkStart w:id="9" w:name="_Toc49626246"/>
       <w:r>
         <w:t>Les IA</w:t>
       </w:r>
@@ -9044,7 +9637,7 @@
           <w:numId w:val="25"/>
         </w:numPr>
       </w:pPr>
-      <w:bookmarkStart w:id="10" w:name="_Toc49621912"/>
+      <w:bookmarkStart w:id="10" w:name="_Toc49626247"/>
       <w:r>
         <w:t>Les IA terrestre</w:t>
       </w:r>
@@ -9073,7 +9666,7 @@
           <w:numId w:val="25"/>
         </w:numPr>
       </w:pPr>
-      <w:bookmarkStart w:id="11" w:name="_Toc49621913"/>
+      <w:bookmarkStart w:id="11" w:name="_Toc49626248"/>
       <w:r>
         <w:t>Les IA aériennes</w:t>
       </w:r>
@@ -9086,12 +9679,10 @@
       <w:r>
         <w:t xml:space="preserve">Les IA aériennes sont des personnages non joueurs (PNJ) permettant comme les IA terrestre de commercer spécialiser dans les ressources aérienne et ancienne et aussi </w:t>
       </w:r>
-      <w:proofErr w:type="spellStart"/>
       <w:proofErr w:type="gramStart"/>
       <w:r>
         <w:t>a</w:t>
       </w:r>
-      <w:proofErr w:type="spellEnd"/>
       <w:proofErr w:type="gramEnd"/>
       <w:r>
         <w:t xml:space="preserve"> effectuer les mêmes taches banales.</w:t>
@@ -9106,7 +9697,7 @@
           <w:numId w:val="24"/>
         </w:numPr>
       </w:pPr>
-      <w:bookmarkStart w:id="12" w:name="_Toc49621914"/>
+      <w:bookmarkStart w:id="12" w:name="_Toc49626249"/>
       <w:r>
         <w:t>Les monstres</w:t>
       </w:r>
@@ -9120,7 +9711,7 @@
           <w:numId w:val="26"/>
         </w:numPr>
       </w:pPr>
-      <w:bookmarkStart w:id="13" w:name="_Toc49621915"/>
+      <w:bookmarkStart w:id="13" w:name="_Toc49626250"/>
       <w:r>
         <w:t>Les zombies</w:t>
       </w:r>
@@ -9134,7 +9725,7 @@
           <w:numId w:val="26"/>
         </w:numPr>
       </w:pPr>
-      <w:bookmarkStart w:id="14" w:name="_Toc49621916"/>
+      <w:bookmarkStart w:id="14" w:name="_Toc49626251"/>
       <w:r>
         <w:t>Les machins</w:t>
       </w:r>
@@ -9148,7 +9739,7 @@
           <w:numId w:val="26"/>
         </w:numPr>
       </w:pPr>
-      <w:bookmarkStart w:id="15" w:name="_Toc49621917"/>
+      <w:bookmarkStart w:id="15" w:name="_Toc49626252"/>
       <w:r>
         <w:t>Les machines des anciens</w:t>
       </w:r>
@@ -9204,7 +9795,7 @@
           <w:numId w:val="24"/>
         </w:numPr>
       </w:pPr>
-      <w:bookmarkStart w:id="16" w:name="_Toc49621918"/>
+      <w:bookmarkStart w:id="16" w:name="_Toc49626253"/>
       <w:r>
         <w:t>Les animaux</w:t>
       </w:r>
@@ -9218,7 +9809,7 @@
           <w:numId w:val="27"/>
         </w:numPr>
       </w:pPr>
-      <w:bookmarkStart w:id="17" w:name="_Toc49621919"/>
+      <w:bookmarkStart w:id="17" w:name="_Toc49626254"/>
       <w:r>
         <w:t>Les vaches</w:t>
       </w:r>
@@ -9232,7 +9823,7 @@
           <w:numId w:val="27"/>
         </w:numPr>
       </w:pPr>
-      <w:bookmarkStart w:id="18" w:name="_Toc49621920"/>
+      <w:bookmarkStart w:id="18" w:name="_Toc49626255"/>
       <w:r>
         <w:t>Les poules</w:t>
       </w:r>
@@ -9246,7 +9837,7 @@
           <w:numId w:val="27"/>
         </w:numPr>
       </w:pPr>
-      <w:bookmarkStart w:id="19" w:name="_Toc49621921"/>
+      <w:bookmarkStart w:id="19" w:name="_Toc49626256"/>
       <w:r>
         <w:t>Les cochons</w:t>
       </w:r>
@@ -9260,13 +9851,8 @@
           <w:ilvl w:val="0"/>
           <w:numId w:val="19"/>
         </w:numPr>
-        <w:rPr>
-          <w:sz w:val="22"/>
-          <w:szCs w:val="22"/>
-          <w:u w:val="single"/>
-        </w:rPr>
-      </w:pPr>
-      <w:bookmarkStart w:id="20" w:name="_Toc49621922"/>
+      </w:pPr>
+      <w:bookmarkStart w:id="20" w:name="_Toc49626257"/>
       <w:r>
         <w:t>Gameplay</w:t>
       </w:r>
@@ -9281,7 +9867,7 @@
           <w:numId w:val="21"/>
         </w:numPr>
       </w:pPr>
-      <w:bookmarkStart w:id="21" w:name="_Toc49621923"/>
+      <w:bookmarkStart w:id="21" w:name="_Toc49626258"/>
       <w:r>
         <w:t>Gameplays principaux</w:t>
       </w:r>
@@ -9295,7 +9881,7 @@
           <w:numId w:val="21"/>
         </w:numPr>
       </w:pPr>
-      <w:bookmarkStart w:id="22" w:name="_Toc49621924"/>
+      <w:bookmarkStart w:id="22" w:name="_Toc49626259"/>
       <w:r>
         <w:t>Exploration</w:t>
       </w:r>
@@ -9317,7 +9903,7 @@
           <w:numId w:val="21"/>
         </w:numPr>
       </w:pPr>
-      <w:bookmarkStart w:id="23" w:name="_Toc49621925"/>
+      <w:bookmarkStart w:id="23" w:name="_Toc49626260"/>
       <w:r>
         <w:lastRenderedPageBreak/>
         <w:t>Survie</w:t>
@@ -9329,13 +9915,7 @@
         <w:ind w:left="360"/>
       </w:pPr>
       <w:r>
-        <w:t xml:space="preserve">Lex joueurs devrons sustenter à </w:t>
-      </w:r>
-      <w:r>
-        <w:t>des besoins primaires</w:t>
-      </w:r>
-      <w:r>
-        <w:t xml:space="preserve"> comme l’eau et la nourriture, certain plat permettrons aussi d’améliorer certaine statistique.</w:t>
+        <w:t>Lex joueurs devrons sustenter à des besoins primaires comme l’eau et la nourriture, certain plat permettrons aussi d’améliorer certaine statistique.</w:t>
       </w:r>
     </w:p>
     <w:p>
@@ -9346,7 +9926,7 @@
           <w:numId w:val="21"/>
         </w:numPr>
       </w:pPr>
-      <w:bookmarkStart w:id="24" w:name="_Toc49621926"/>
+      <w:bookmarkStart w:id="24" w:name="_Toc49626261"/>
       <w:r>
         <w:t>Environnement</w:t>
       </w:r>
@@ -9376,7 +9956,7 @@
           <w:numId w:val="21"/>
         </w:numPr>
       </w:pPr>
-      <w:bookmarkStart w:id="25" w:name="_Toc49621927"/>
+      <w:bookmarkStart w:id="25" w:name="_Toc49626262"/>
       <w:r>
         <w:t>La caméra</w:t>
       </w:r>
@@ -9395,7 +9975,7 @@
         <w:pStyle w:val="Titre3"/>
         <w:ind w:left="360"/>
       </w:pPr>
-      <w:bookmarkStart w:id="26" w:name="_Toc49621928"/>
+      <w:bookmarkStart w:id="26" w:name="_Toc49626263"/>
       <w:r>
         <w:t>Première personne</w:t>
       </w:r>
@@ -9404,15 +9984,7 @@
     <w:p>
       <w:r>
         <w:tab/>
-        <w:t xml:space="preserve">La caméra </w:t>
-      </w:r>
-      <w:proofErr w:type="gramStart"/>
-      <w:r>
-        <w:t>ce</w:t>
-      </w:r>
-      <w:proofErr w:type="gramEnd"/>
-      <w:r>
-        <w:t xml:space="preserve"> placeras au niveau de la tête du joueurs. </w:t>
+        <w:t xml:space="preserve">La caméra se placeras au niveau de la tête du joueur. </w:t>
       </w:r>
     </w:p>
     <w:p>
@@ -9420,7 +9992,7 @@
         <w:pStyle w:val="Titre3"/>
         <w:ind w:left="360"/>
       </w:pPr>
-      <w:bookmarkStart w:id="27" w:name="_Toc49621929"/>
+      <w:bookmarkStart w:id="27" w:name="_Toc49626264"/>
       <w:r>
         <w:t>Troisième personne</w:t>
       </w:r>
@@ -9439,11 +10011,19 @@
           <w:numId w:val="21"/>
         </w:numPr>
       </w:pPr>
-      <w:bookmarkStart w:id="28" w:name="_Toc49621930"/>
+      <w:bookmarkStart w:id="28" w:name="_Toc49626265"/>
       <w:r>
         <w:t>Usage des pouvoirs</w:t>
       </w:r>
       <w:bookmarkEnd w:id="28"/>
+    </w:p>
+    <w:p>
+      <w:pPr>
+        <w:ind w:left="360"/>
+      </w:pPr>
+      <w:r>
+        <w:t>Les joueurs durant son exploration auront la possibilité de récupérer plusieurs pouvoirs</w:t>
+      </w:r>
     </w:p>
     <w:p>
       <w:pPr>
@@ -9453,11 +10033,73 @@
           <w:numId w:val="21"/>
         </w:numPr>
       </w:pPr>
-      <w:bookmarkStart w:id="29" w:name="_Toc49621931"/>
+      <w:bookmarkStart w:id="29" w:name="_Toc49626266"/>
       <w:r>
         <w:t>Usage des gadgets</w:t>
       </w:r>
       <w:bookmarkEnd w:id="29"/>
+    </w:p>
+    <w:p>
+      <w:pPr>
+        <w:pStyle w:val="Titre3"/>
+        <w:numPr>
+          <w:ilvl w:val="0"/>
+          <w:numId w:val="35"/>
+        </w:numPr>
+      </w:pPr>
+      <w:bookmarkStart w:id="30" w:name="_Toc49626267"/>
+      <w:r>
+        <w:t>Grappin</w:t>
+      </w:r>
+      <w:bookmarkEnd w:id="30"/>
+    </w:p>
+    <w:p>
+      <w:pPr>
+        <w:ind w:left="708"/>
+      </w:pPr>
+      <w:r>
+        <w:t xml:space="preserve">Le grappin a plusieurs utilités que ce soit en exploration comme en combat. Le grappin pourra attirer </w:t>
+      </w:r>
+      <w:r>
+        <w:t>à</w:t>
+      </w:r>
+      <w:r>
+        <w:t xml:space="preserve"> lui tout objet pouvant bouger (sauf joueurs) ou attirera les joueurs à l’objet qui ne </w:t>
+      </w:r>
+      <w:r>
+        <w:t>peut</w:t>
+      </w:r>
+      <w:r>
+        <w:t xml:space="preserve"> pas bouger (autres joueurs compris dans les objets non boug</w:t>
+      </w:r>
+      <w:r>
+        <w:t>e</w:t>
+      </w:r>
+      <w:r>
+        <w:t>able).</w:t>
+      </w:r>
+    </w:p>
+    <w:p>
+      <w:pPr>
+        <w:pStyle w:val="Titre3"/>
+        <w:numPr>
+          <w:ilvl w:val="0"/>
+          <w:numId w:val="35"/>
+        </w:numPr>
+      </w:pPr>
+      <w:bookmarkStart w:id="31" w:name="_Toc49626268"/>
+      <w:r>
+        <w:t>Carte</w:t>
+      </w:r>
+      <w:bookmarkEnd w:id="31"/>
+    </w:p>
+    <w:p>
+      <w:pPr>
+        <w:ind w:left="708"/>
+      </w:pPr>
+      <w:r>
+        <w:t>La carte permettra aux joueurs d’avoir un aperçu en temps réel de sa zone de jeu déjà explorer. Il lui suffira d’interagir avec sa douche définie pour voir apparaitre une carte sur son écran. Il pourra également disposer d’une minicarte sur son écran de jeu de base.</w:t>
+      </w:r>
     </w:p>
     <w:p>
       <w:pPr>
@@ -9467,11 +10109,11 @@
           <w:numId w:val="21"/>
         </w:numPr>
       </w:pPr>
-      <w:bookmarkStart w:id="30" w:name="_Toc49621932"/>
+      <w:bookmarkStart w:id="32" w:name="_Toc49626269"/>
       <w:r>
         <w:t>Actions de gameplay</w:t>
       </w:r>
-      <w:bookmarkEnd w:id="30"/>
+      <w:bookmarkEnd w:id="32"/>
     </w:p>
     <w:p>
       <w:pPr>
@@ -9481,11 +10123,11 @@
           <w:numId w:val="31"/>
         </w:numPr>
       </w:pPr>
-      <w:bookmarkStart w:id="31" w:name="_Toc49621933"/>
+      <w:bookmarkStart w:id="33" w:name="_Toc49626270"/>
       <w:r>
         <w:t>Utilisations des Controller</w:t>
       </w:r>
-      <w:bookmarkEnd w:id="31"/>
+      <w:bookmarkEnd w:id="33"/>
     </w:p>
     <w:p>
       <w:pPr>
@@ -9504,15 +10146,7 @@
         <w:ind w:left="1416"/>
       </w:pPr>
       <w:r>
-        <w:t xml:space="preserve">Le clavier souris est le type de </w:t>
-      </w:r>
-      <w:proofErr w:type="spellStart"/>
-      <w:r>
-        <w:t>controller</w:t>
-      </w:r>
-      <w:proofErr w:type="spellEnd"/>
-      <w:r>
-        <w:t xml:space="preserve"> principale de notre jeu et celui que nous recommandons. Il permet une large option de touches et une simplicité de gameplay</w:t>
+        <w:t>Le clavier souris est le type de controller principale de notre jeu et celui que nous recommandons. Il permet une large option de touches et une simplicité de gameplay</w:t>
       </w:r>
     </w:p>
     <w:p>
@@ -9536,11 +10170,11 @@
           <w:numId w:val="31"/>
         </w:numPr>
       </w:pPr>
-      <w:bookmarkStart w:id="32" w:name="_Toc49621934"/>
+      <w:bookmarkStart w:id="34" w:name="_Toc49626271"/>
       <w:r>
         <w:t>Actions génériques</w:t>
       </w:r>
-      <w:bookmarkEnd w:id="32"/>
+      <w:bookmarkEnd w:id="34"/>
     </w:p>
     <w:p>
       <w:pPr>
@@ -9591,6 +10225,7 @@
         </w:numPr>
       </w:pPr>
       <w:r>
+        <w:lastRenderedPageBreak/>
         <w:t>Escalader</w:t>
       </w:r>
     </w:p>
@@ -9619,10 +10254,7 @@
         <w:ind w:left="1416"/>
       </w:pPr>
       <w:r>
-        <w:t xml:space="preserve">Notre personnage a la capacité de courir et donc </w:t>
-      </w:r>
-      <w:r>
-        <w:t>d’accélérer sa vitesse de déplacement pendant une courte durée limité par son endurance.</w:t>
+        <w:t>Notre personnage a la capacité de courir et donc d’accélérer sa vitesse de déplacement pendant une courte durée limité par son endurance.</w:t>
       </w:r>
     </w:p>
     <w:p>
@@ -9634,11 +10266,7 @@
         </w:numPr>
       </w:pPr>
       <w:r>
-        <w:lastRenderedPageBreak/>
-        <w:t>S’accroupir</w:t>
-      </w:r>
-      <w:r>
-        <w:t xml:space="preserve"> </w:t>
+        <w:t xml:space="preserve">S’accroupir </w:t>
       </w:r>
     </w:p>
     <w:p>
@@ -9646,25 +10274,7 @@
         <w:ind w:left="1416"/>
       </w:pPr>
       <w:r>
-        <w:t>Notre personnage peu</w:t>
-      </w:r>
-      <w:r>
-        <w:t>t</w:t>
-      </w:r>
-      <w:r>
-        <w:t xml:space="preserve"> s’accroupir pour réduire sa taille et passer dans </w:t>
-      </w:r>
-      <w:r>
-        <w:t>des endroits plus petits</w:t>
-      </w:r>
-      <w:r>
-        <w:t>, cette capacité lui permet également de pouvoir s’approcher des rebord</w:t>
-      </w:r>
-      <w:r>
-        <w:t xml:space="preserve">s </w:t>
-      </w:r>
-      <w:r>
-        <w:t>sans risque de tomber.</w:t>
+        <w:t>Notre personnage peut s’accroupir pour réduire sa taille et passer dans des endroits plus petits, cette capacité lui permet également de pouvoir s’approcher des rebords sans risque de tomber.</w:t>
       </w:r>
     </w:p>
     <w:p>
@@ -9684,7 +10294,13 @@
         <w:ind w:left="1416"/>
       </w:pPr>
       <w:r>
-        <w:t>Notre personnage peut interagir avec plusieurs éléments de l’environnement, que ce sois des coffres, des bouton ou d’autre mécanisme ainsi que certain PNJ.</w:t>
+        <w:t xml:space="preserve">Notre personnage peut interagir avec plusieurs éléments de l’environnement, que ce </w:t>
+      </w:r>
+      <w:r>
+        <w:t>soit</w:t>
+      </w:r>
+      <w:r>
+        <w:t xml:space="preserve"> des coffres, des bouton ou d’autre mécanisme ainsi que certain PNJ.</w:t>
       </w:r>
     </w:p>
     <w:p>
@@ -9699,23 +10315,27 @@
         <w:t>Construire</w:t>
       </w:r>
     </w:p>
+    <w:p>
+      <w:pPr>
+        <w:ind w:left="1416"/>
+      </w:pPr>
+      <w:r>
+        <w:t>Notre personnage aura la possibilité de construire dans le monde ou-il se trouveras. Il devra simplement choisir sa ressource et la poser avec le bouton pour poser son objet.</w:t>
+      </w:r>
+    </w:p>
     <w:p/>
     <w:p>
-      <w:proofErr w:type="spellStart"/>
       <w:proofErr w:type="gramStart"/>
       <w:r>
         <w:t>czqcsd</w:t>
       </w:r>
-      <w:proofErr w:type="spellEnd"/>
       <w:proofErr w:type="gramEnd"/>
     </w:p>
     <w:p>
-      <w:proofErr w:type="spellStart"/>
       <w:proofErr w:type="gramStart"/>
       <w:r>
         <w:t>bdvd</w:t>
       </w:r>
-      <w:proofErr w:type="spellEnd"/>
       <w:proofErr w:type="gramEnd"/>
     </w:p>
     <w:p/>
@@ -9732,32 +10352,211 @@
           <w:numId w:val="21"/>
         </w:numPr>
       </w:pPr>
-      <w:bookmarkStart w:id="33" w:name="_Toc49621935"/>
+      <w:bookmarkStart w:id="35" w:name="_Toc49626272"/>
       <w:r>
         <w:t>Gameplay complémentaire</w:t>
       </w:r>
-      <w:bookmarkEnd w:id="33"/>
+      <w:bookmarkEnd w:id="35"/>
     </w:p>
     <w:p>
       <w:pPr>
+        <w:ind w:left="360"/>
+      </w:pPr>
+    </w:p>
+    <w:p>
+      <w:pPr>
+        <w:pStyle w:val="Titre3"/>
+        <w:numPr>
+          <w:ilvl w:val="0"/>
+          <w:numId w:val="36"/>
+        </w:numPr>
+      </w:pPr>
+      <w:bookmarkStart w:id="36" w:name="_Toc49626273"/>
+      <w:r>
+        <w:t>Sauvegarde</w:t>
+      </w:r>
+      <w:bookmarkEnd w:id="36"/>
+      <w:r>
+        <w:t xml:space="preserve"> </w:t>
+      </w:r>
+    </w:p>
+    <w:p>
+      <w:pPr>
         <w:ind w:left="708"/>
       </w:pPr>
+      <w:r>
+        <w:t xml:space="preserve">Le joueur sauvegarde automatiquement après chaque changement dans le monde, que ce sois un placement d’objet ou une récupération d’un objet. Peux importe l’interaction du joueur elle sera directement </w:t>
+      </w:r>
+      <w:r>
+        <w:t>sauvegardée</w:t>
+      </w:r>
+      <w:r>
+        <w:t xml:space="preserve"> après l’action effectué.</w:t>
+      </w:r>
+    </w:p>
+    <w:p>
+      <w:pPr>
+        <w:pStyle w:val="Titre3"/>
+        <w:numPr>
+          <w:ilvl w:val="0"/>
+          <w:numId w:val="36"/>
+        </w:numPr>
+      </w:pPr>
+      <w:bookmarkStart w:id="37" w:name="_Toc49626274"/>
+      <w:r>
+        <w:t>L’inventaire</w:t>
+      </w:r>
+      <w:bookmarkEnd w:id="37"/>
+    </w:p>
+    <w:p>
+      <w:pPr>
+        <w:ind w:left="708"/>
+      </w:pPr>
+      <w:r>
+        <w:t>Notre joueur dispose d’un inventaire limité en taille permettant de contenir tous les objets qu’il récupère. Cet inventaire est utilisable en permanence en appuyant directement sur sa touche assigné</w:t>
+      </w:r>
+      <w:r>
+        <w:t>e. Il dispose de deux « onglet »</w:t>
+      </w:r>
+    </w:p>
+    <w:p>
+      <w:pPr>
+        <w:pStyle w:val="Titre4"/>
+        <w:numPr>
+          <w:ilvl w:val="0"/>
+          <w:numId w:val="37"/>
+        </w:numPr>
+      </w:pPr>
+      <w:r>
+        <w:t>Stuff</w:t>
+      </w:r>
+    </w:p>
+    <w:p>
+      <w:pPr>
+        <w:ind w:left="708" w:firstLine="360"/>
+      </w:pPr>
+      <w:r>
+        <w:t>Cet inventaire permet de s’équiper de différents objets utilisables.</w:t>
+      </w:r>
+    </w:p>
+    <w:p>
+      <w:pPr>
+        <w:pStyle w:val="Titre4"/>
+        <w:numPr>
+          <w:ilvl w:val="0"/>
+          <w:numId w:val="37"/>
+        </w:numPr>
+      </w:pPr>
+      <w:r>
+        <w:t>Ressource</w:t>
+      </w:r>
+    </w:p>
+    <w:p>
+      <w:pPr>
+        <w:ind w:left="1068"/>
+      </w:pPr>
+      <w:r>
+        <w:t>Cet inventaire est l’onglet principal de notre joueur et contient l’intégralité des ressource</w:t>
+      </w:r>
+      <w:r>
+        <w:t>s</w:t>
+      </w:r>
+      <w:r>
+        <w:t xml:space="preserve"> </w:t>
+      </w:r>
+      <w:r>
+        <w:t>qu’il possède sur lui.</w:t>
+      </w:r>
+    </w:p>
+    <w:p>
+      <w:pPr>
+        <w:pStyle w:val="Titre3"/>
+        <w:numPr>
+          <w:ilvl w:val="0"/>
+          <w:numId w:val="36"/>
+        </w:numPr>
+      </w:pPr>
+      <w:bookmarkStart w:id="38" w:name="_Toc49626275"/>
+      <w:r>
+        <w:lastRenderedPageBreak/>
+        <w:t>Game Over</w:t>
+      </w:r>
+      <w:bookmarkEnd w:id="38"/>
+      <w:r>
+        <w:t xml:space="preserve"> </w:t>
+      </w:r>
+    </w:p>
+    <w:p>
+      <w:pPr>
+        <w:ind w:left="708"/>
+      </w:pPr>
+      <w:r>
+        <w:t>Le Game Over peut sur</w:t>
+      </w:r>
+      <w:r>
+        <w:t>venir de différentes façons mais est toujours lier à la barre de vie de notre joueur. Si celle-ci tombe a 0 il mourras et perdras tous les objets qu’il a sur lui.</w:t>
+      </w:r>
+    </w:p>
+    <w:p>
+      <w:pPr>
+        <w:pStyle w:val="Titre3"/>
+        <w:numPr>
+          <w:ilvl w:val="0"/>
+          <w:numId w:val="36"/>
+        </w:numPr>
+      </w:pPr>
+      <w:bookmarkStart w:id="39" w:name="_Toc49626276"/>
+      <w:r>
+        <w:t>Comportement des ennemies</w:t>
+      </w:r>
+      <w:bookmarkEnd w:id="39"/>
+      <w:r>
+        <w:t xml:space="preserve"> </w:t>
+      </w:r>
+    </w:p>
+    <w:p>
+      <w:pPr>
+        <w:pStyle w:val="Titre1"/>
+        <w:numPr>
+          <w:ilvl w:val="0"/>
+          <w:numId w:val="19"/>
+        </w:numPr>
+      </w:pPr>
+      <w:bookmarkStart w:id="40" w:name="_Toc49626277"/>
+      <w:r>
+        <w:t>Gameflow</w:t>
+      </w:r>
+      <w:bookmarkEnd w:id="40"/>
+    </w:p>
+    <w:p>
+      <w:pPr>
+        <w:pStyle w:val="Titre1"/>
+        <w:numPr>
+          <w:ilvl w:val="0"/>
+          <w:numId w:val="19"/>
+        </w:numPr>
+      </w:pPr>
+      <w:bookmarkStart w:id="41" w:name="_Toc49626278"/>
+      <w:r>
+        <w:t>Documentation technique</w:t>
+      </w:r>
+      <w:bookmarkEnd w:id="41"/>
+    </w:p>
+    <w:p>
+      <w:pPr>
+        <w:pStyle w:val="Titre1"/>
+        <w:numPr>
+          <w:ilvl w:val="0"/>
+          <w:numId w:val="19"/>
+        </w:numPr>
+      </w:pPr>
+      <w:bookmarkStart w:id="42" w:name="_Toc49626279"/>
+      <w:r>
+        <w:t>Annexes</w:t>
+      </w:r>
+      <w:bookmarkEnd w:id="42"/>
     </w:p>
     <w:p/>
-    <w:p>
-      <w:pPr>
-        <w:pStyle w:val="Titre1"/>
-        <w:rPr>
-          <w:highlight w:val="lightGray"/>
-        </w:rPr>
-      </w:pPr>
-      <w:r>
-        <w:rPr>
-          <w:highlight w:val="lightGray"/>
-        </w:rPr>
-        <w:br w:type="page"/>
-      </w:r>
-    </w:p>
     <w:sectPr>
       <w:headerReference w:type="default" r:id="rId21"/>
       <w:footerReference w:type="default" r:id="rId22"/>
@@ -9905,7 +10704,7 @@
                   <w:sz w:val="18"/>
                   <w:szCs w:val="18"/>
                 </w:rPr>
-                <w:t>loic gondet</w:t>
+                <w:t>Loïc gondet</w:t>
               </w:r>
             </w:p>
           </w:tc>
@@ -10474,6 +11273,92 @@
     </w:lvl>
   </w:abstractNum>
   <w:abstractNum w:abstractNumId="3" w15:restartNumberingAfterBreak="0">
+    <w:nsid w:val="06C60DA8"/>
+    <w:multiLevelType w:val="hybridMultilevel"/>
+    <w:tmpl w:val="4C1897E0"/>
+    <w:lvl w:ilvl="0" w:tplc="040C0017">
+      <w:start w:val="1"/>
+      <w:numFmt w:val="lowerLetter"/>
+      <w:lvlText w:val="%1)"/>
+      <w:lvlJc w:val="left"/>
+      <w:pPr>
+        <w:ind w:left="1068" w:hanging="360"/>
+      </w:pPr>
+    </w:lvl>
+    <w:lvl w:ilvl="1" w:tplc="040C0019" w:tentative="1">
+      <w:start w:val="1"/>
+      <w:numFmt w:val="lowerLetter"/>
+      <w:lvlText w:val="%2."/>
+      <w:lvlJc w:val="left"/>
+      <w:pPr>
+        <w:ind w:left="1788" w:hanging="360"/>
+      </w:pPr>
+    </w:lvl>
+    <w:lvl w:ilvl="2" w:tplc="040C001B" w:tentative="1">
+      <w:start w:val="1"/>
+      <w:numFmt w:val="lowerRoman"/>
+      <w:lvlText w:val="%3."/>
+      <w:lvlJc w:val="right"/>
+      <w:pPr>
+        <w:ind w:left="2508" w:hanging="180"/>
+      </w:pPr>
+    </w:lvl>
+    <w:lvl w:ilvl="3" w:tplc="040C000F" w:tentative="1">
+      <w:start w:val="1"/>
+      <w:numFmt w:val="decimal"/>
+      <w:lvlText w:val="%4."/>
+      <w:lvlJc w:val="left"/>
+      <w:pPr>
+        <w:ind w:left="3228" w:hanging="360"/>
+      </w:pPr>
+    </w:lvl>
+    <w:lvl w:ilvl="4" w:tplc="040C0019" w:tentative="1">
+      <w:start w:val="1"/>
+      <w:numFmt w:val="lowerLetter"/>
+      <w:lvlText w:val="%5."/>
+      <w:lvlJc w:val="left"/>
+      <w:pPr>
+        <w:ind w:left="3948" w:hanging="360"/>
+      </w:pPr>
+    </w:lvl>
+    <w:lvl w:ilvl="5" w:tplc="040C001B" w:tentative="1">
+      <w:start w:val="1"/>
+      <w:numFmt w:val="lowerRoman"/>
+      <w:lvlText w:val="%6."/>
+      <w:lvlJc w:val="right"/>
+      <w:pPr>
+        <w:ind w:left="4668" w:hanging="180"/>
+      </w:pPr>
+    </w:lvl>
+    <w:lvl w:ilvl="6" w:tplc="040C000F" w:tentative="1">
+      <w:start w:val="1"/>
+      <w:numFmt w:val="decimal"/>
+      <w:lvlText w:val="%7."/>
+      <w:lvlJc w:val="left"/>
+      <w:pPr>
+        <w:ind w:left="5388" w:hanging="360"/>
+      </w:pPr>
+    </w:lvl>
+    <w:lvl w:ilvl="7" w:tplc="040C0019" w:tentative="1">
+      <w:start w:val="1"/>
+      <w:numFmt w:val="lowerLetter"/>
+      <w:lvlText w:val="%8."/>
+      <w:lvlJc w:val="left"/>
+      <w:pPr>
+        <w:ind w:left="6108" w:hanging="360"/>
+      </w:pPr>
+    </w:lvl>
+    <w:lvl w:ilvl="8" w:tplc="040C001B" w:tentative="1">
+      <w:start w:val="1"/>
+      <w:numFmt w:val="lowerRoman"/>
+      <w:lvlText w:val="%9."/>
+      <w:lvlJc w:val="right"/>
+      <w:pPr>
+        <w:ind w:left="6828" w:hanging="180"/>
+      </w:pPr>
+    </w:lvl>
+  </w:abstractNum>
+  <w:abstractNum w:abstractNumId="4" w15:restartNumberingAfterBreak="0">
     <w:nsid w:val="08DE5333"/>
     <w:multiLevelType w:val="hybridMultilevel"/>
     <w:tmpl w:val="3202FA9A"/>
@@ -10586,7 +11471,7 @@
       </w:rPr>
     </w:lvl>
   </w:abstractNum>
-  <w:abstractNum w:abstractNumId="4" w15:restartNumberingAfterBreak="0">
+  <w:abstractNum w:abstractNumId="5" w15:restartNumberingAfterBreak="0">
     <w:nsid w:val="0C5670B2"/>
     <w:multiLevelType w:val="hybridMultilevel"/>
     <w:tmpl w:val="F8706D10"/>
@@ -10675,7 +11560,7 @@
       </w:pPr>
     </w:lvl>
   </w:abstractNum>
-  <w:abstractNum w:abstractNumId="5" w15:restartNumberingAfterBreak="0">
+  <w:abstractNum w:abstractNumId="6" w15:restartNumberingAfterBreak="0">
     <w:nsid w:val="0F6C6138"/>
     <w:multiLevelType w:val="hybridMultilevel"/>
     <w:tmpl w:val="F9AE470C"/>
@@ -10761,7 +11646,7 @@
       </w:pPr>
     </w:lvl>
   </w:abstractNum>
-  <w:abstractNum w:abstractNumId="6" w15:restartNumberingAfterBreak="0">
+  <w:abstractNum w:abstractNumId="7" w15:restartNumberingAfterBreak="0">
     <w:nsid w:val="14925651"/>
     <w:multiLevelType w:val="hybridMultilevel"/>
     <w:tmpl w:val="5A3AB6CC"/>
@@ -10847,7 +11732,7 @@
       </w:pPr>
     </w:lvl>
   </w:abstractNum>
-  <w:abstractNum w:abstractNumId="7" w15:restartNumberingAfterBreak="0">
+  <w:abstractNum w:abstractNumId="8" w15:restartNumberingAfterBreak="0">
     <w:nsid w:val="14A8348E"/>
     <w:multiLevelType w:val="multilevel"/>
     <w:tmpl w:val="6E786B6C"/>
@@ -10937,7 +11822,7 @@
       </w:pPr>
     </w:lvl>
   </w:abstractNum>
-  <w:abstractNum w:abstractNumId="8" w15:restartNumberingAfterBreak="0">
+  <w:abstractNum w:abstractNumId="9" w15:restartNumberingAfterBreak="0">
     <w:nsid w:val="182E5763"/>
     <w:multiLevelType w:val="hybridMultilevel"/>
     <w:tmpl w:val="642EC47A"/>
@@ -11023,7 +11908,7 @@
       </w:pPr>
     </w:lvl>
   </w:abstractNum>
-  <w:abstractNum w:abstractNumId="9" w15:restartNumberingAfterBreak="0">
+  <w:abstractNum w:abstractNumId="10" w15:restartNumberingAfterBreak="0">
     <w:nsid w:val="1C0523A8"/>
     <w:multiLevelType w:val="hybridMultilevel"/>
     <w:tmpl w:val="344245D8"/>
@@ -11112,7 +11997,7 @@
       </w:pPr>
     </w:lvl>
   </w:abstractNum>
-  <w:abstractNum w:abstractNumId="10" w15:restartNumberingAfterBreak="0">
+  <w:abstractNum w:abstractNumId="11" w15:restartNumberingAfterBreak="0">
     <w:nsid w:val="1C6E6383"/>
     <w:multiLevelType w:val="hybridMultilevel"/>
     <w:tmpl w:val="3E3CDD16"/>
@@ -11201,7 +12086,7 @@
       </w:pPr>
     </w:lvl>
   </w:abstractNum>
-  <w:abstractNum w:abstractNumId="11" w15:restartNumberingAfterBreak="0">
+  <w:abstractNum w:abstractNumId="12" w15:restartNumberingAfterBreak="0">
     <w:nsid w:val="1CDD7224"/>
     <w:multiLevelType w:val="multilevel"/>
     <w:tmpl w:val="A45E285A"/>
@@ -11290,7 +12175,7 @@
       </w:pPr>
     </w:lvl>
   </w:abstractNum>
-  <w:abstractNum w:abstractNumId="12" w15:restartNumberingAfterBreak="0">
+  <w:abstractNum w:abstractNumId="13" w15:restartNumberingAfterBreak="0">
     <w:nsid w:val="1F912B45"/>
     <w:multiLevelType w:val="multilevel"/>
     <w:tmpl w:val="5AA86534"/>
@@ -11381,7 +12266,7 @@
       </w:pPr>
     </w:lvl>
   </w:abstractNum>
-  <w:abstractNum w:abstractNumId="13" w15:restartNumberingAfterBreak="0">
+  <w:abstractNum w:abstractNumId="14" w15:restartNumberingAfterBreak="0">
     <w:nsid w:val="233308A2"/>
     <w:multiLevelType w:val="multilevel"/>
     <w:tmpl w:val="A45E285A"/>
@@ -11470,7 +12355,93 @@
       </w:pPr>
     </w:lvl>
   </w:abstractNum>
-  <w:abstractNum w:abstractNumId="14" w15:restartNumberingAfterBreak="0">
+  <w:abstractNum w:abstractNumId="15" w15:restartNumberingAfterBreak="0">
+    <w:nsid w:val="26D56786"/>
+    <w:multiLevelType w:val="hybridMultilevel"/>
+    <w:tmpl w:val="9DAE9D5C"/>
+    <w:lvl w:ilvl="0" w:tplc="040C000F">
+      <w:start w:val="1"/>
+      <w:numFmt w:val="decimal"/>
+      <w:lvlText w:val="%1."/>
+      <w:lvlJc w:val="left"/>
+      <w:pPr>
+        <w:ind w:left="720" w:hanging="360"/>
+      </w:pPr>
+    </w:lvl>
+    <w:lvl w:ilvl="1" w:tplc="040C0019" w:tentative="1">
+      <w:start w:val="1"/>
+      <w:numFmt w:val="lowerLetter"/>
+      <w:lvlText w:val="%2."/>
+      <w:lvlJc w:val="left"/>
+      <w:pPr>
+        <w:ind w:left="1440" w:hanging="360"/>
+      </w:pPr>
+    </w:lvl>
+    <w:lvl w:ilvl="2" w:tplc="040C001B" w:tentative="1">
+      <w:start w:val="1"/>
+      <w:numFmt w:val="lowerRoman"/>
+      <w:lvlText w:val="%3."/>
+      <w:lvlJc w:val="right"/>
+      <w:pPr>
+        <w:ind w:left="2160" w:hanging="180"/>
+      </w:pPr>
+    </w:lvl>
+    <w:lvl w:ilvl="3" w:tplc="040C000F" w:tentative="1">
+      <w:start w:val="1"/>
+      <w:numFmt w:val="decimal"/>
+      <w:lvlText w:val="%4."/>
+      <w:lvlJc w:val="left"/>
+      <w:pPr>
+        <w:ind w:left="2880" w:hanging="360"/>
+      </w:pPr>
+    </w:lvl>
+    <w:lvl w:ilvl="4" w:tplc="040C0019" w:tentative="1">
+      <w:start w:val="1"/>
+      <w:numFmt w:val="lowerLetter"/>
+      <w:lvlText w:val="%5."/>
+      <w:lvlJc w:val="left"/>
+      <w:pPr>
+        <w:ind w:left="3600" w:hanging="360"/>
+      </w:pPr>
+    </w:lvl>
+    <w:lvl w:ilvl="5" w:tplc="040C001B" w:tentative="1">
+      <w:start w:val="1"/>
+      <w:numFmt w:val="lowerRoman"/>
+      <w:lvlText w:val="%6."/>
+      <w:lvlJc w:val="right"/>
+      <w:pPr>
+        <w:ind w:left="4320" w:hanging="180"/>
+      </w:pPr>
+    </w:lvl>
+    <w:lvl w:ilvl="6" w:tplc="040C000F" w:tentative="1">
+      <w:start w:val="1"/>
+      <w:numFmt w:val="decimal"/>
+      <w:lvlText w:val="%7."/>
+      <w:lvlJc w:val="left"/>
+      <w:pPr>
+        <w:ind w:left="5040" w:hanging="360"/>
+      </w:pPr>
+    </w:lvl>
+    <w:lvl w:ilvl="7" w:tplc="040C0019" w:tentative="1">
+      <w:start w:val="1"/>
+      <w:numFmt w:val="lowerLetter"/>
+      <w:lvlText w:val="%8."/>
+      <w:lvlJc w:val="left"/>
+      <w:pPr>
+        <w:ind w:left="5760" w:hanging="360"/>
+      </w:pPr>
+    </w:lvl>
+    <w:lvl w:ilvl="8" w:tplc="040C001B" w:tentative="1">
+      <w:start w:val="1"/>
+      <w:numFmt w:val="lowerRoman"/>
+      <w:lvlText w:val="%9."/>
+      <w:lvlJc w:val="right"/>
+      <w:pPr>
+        <w:ind w:left="6480" w:hanging="180"/>
+      </w:pPr>
+    </w:lvl>
+  </w:abstractNum>
+  <w:abstractNum w:abstractNumId="16" w15:restartNumberingAfterBreak="0">
     <w:nsid w:val="29097E8F"/>
     <w:multiLevelType w:val="hybridMultilevel"/>
     <w:tmpl w:val="2892AF0A"/>
@@ -11556,7 +12527,7 @@
       </w:pPr>
     </w:lvl>
   </w:abstractNum>
-  <w:abstractNum w:abstractNumId="15" w15:restartNumberingAfterBreak="0">
+  <w:abstractNum w:abstractNumId="17" w15:restartNumberingAfterBreak="0">
     <w:nsid w:val="30A7256B"/>
     <w:multiLevelType w:val="multilevel"/>
     <w:tmpl w:val="040C001D"/>
@@ -11642,7 +12613,7 @@
       </w:pPr>
     </w:lvl>
   </w:abstractNum>
-  <w:abstractNum w:abstractNumId="16" w15:restartNumberingAfterBreak="0">
+  <w:abstractNum w:abstractNumId="18" w15:restartNumberingAfterBreak="0">
     <w:nsid w:val="43FF5259"/>
     <w:multiLevelType w:val="multilevel"/>
     <w:tmpl w:val="66BC9698"/>
@@ -11733,7 +12704,7 @@
       </w:pPr>
     </w:lvl>
   </w:abstractNum>
-  <w:abstractNum w:abstractNumId="17" w15:restartNumberingAfterBreak="0">
+  <w:abstractNum w:abstractNumId="19" w15:restartNumberingAfterBreak="0">
     <w:nsid w:val="44396EFC"/>
     <w:multiLevelType w:val="hybridMultilevel"/>
     <w:tmpl w:val="152213E6"/>
@@ -11822,7 +12793,7 @@
       </w:pPr>
     </w:lvl>
   </w:abstractNum>
-  <w:abstractNum w:abstractNumId="18" w15:restartNumberingAfterBreak="0">
+  <w:abstractNum w:abstractNumId="20" w15:restartNumberingAfterBreak="0">
     <w:nsid w:val="44CA4A40"/>
     <w:multiLevelType w:val="multilevel"/>
     <w:tmpl w:val="81005CE2"/>
@@ -11913,7 +12884,7 @@
       </w:pPr>
     </w:lvl>
   </w:abstractNum>
-  <w:abstractNum w:abstractNumId="19" w15:restartNumberingAfterBreak="0">
+  <w:abstractNum w:abstractNumId="21" w15:restartNumberingAfterBreak="0">
     <w:nsid w:val="45272722"/>
     <w:multiLevelType w:val="hybridMultilevel"/>
     <w:tmpl w:val="0F5EFD56"/>
@@ -12002,7 +12973,7 @@
       </w:pPr>
     </w:lvl>
   </w:abstractNum>
-  <w:abstractNum w:abstractNumId="20" w15:restartNumberingAfterBreak="0">
+  <w:abstractNum w:abstractNumId="22" w15:restartNumberingAfterBreak="0">
     <w:nsid w:val="4B6D60D1"/>
     <w:multiLevelType w:val="multilevel"/>
     <w:tmpl w:val="040C001D"/>
@@ -12088,7 +13059,7 @@
       </w:pPr>
     </w:lvl>
   </w:abstractNum>
-  <w:abstractNum w:abstractNumId="21" w15:restartNumberingAfterBreak="0">
+  <w:abstractNum w:abstractNumId="23" w15:restartNumberingAfterBreak="0">
     <w:nsid w:val="522B05DE"/>
     <w:multiLevelType w:val="hybridMultilevel"/>
     <w:tmpl w:val="86CA6692"/>
@@ -12201,7 +13172,7 @@
       </w:rPr>
     </w:lvl>
   </w:abstractNum>
-  <w:abstractNum w:abstractNumId="22" w15:restartNumberingAfterBreak="0">
+  <w:abstractNum w:abstractNumId="24" w15:restartNumberingAfterBreak="0">
     <w:nsid w:val="56647A8F"/>
     <w:multiLevelType w:val="hybridMultilevel"/>
     <w:tmpl w:val="03C60684"/>
@@ -12290,7 +13261,7 @@
       </w:pPr>
     </w:lvl>
   </w:abstractNum>
-  <w:abstractNum w:abstractNumId="23" w15:restartNumberingAfterBreak="0">
+  <w:abstractNum w:abstractNumId="25" w15:restartNumberingAfterBreak="0">
     <w:nsid w:val="5D205C44"/>
     <w:multiLevelType w:val="hybridMultilevel"/>
     <w:tmpl w:val="D5943E16"/>
@@ -12376,7 +13347,7 @@
       </w:pPr>
     </w:lvl>
   </w:abstractNum>
-  <w:abstractNum w:abstractNumId="24" w15:restartNumberingAfterBreak="0">
+  <w:abstractNum w:abstractNumId="26" w15:restartNumberingAfterBreak="0">
     <w:nsid w:val="5DDD290D"/>
     <w:multiLevelType w:val="hybridMultilevel"/>
     <w:tmpl w:val="49441478"/>
@@ -12462,7 +13433,7 @@
       </w:pPr>
     </w:lvl>
   </w:abstractNum>
-  <w:abstractNum w:abstractNumId="25" w15:restartNumberingAfterBreak="0">
+  <w:abstractNum w:abstractNumId="27" w15:restartNumberingAfterBreak="0">
     <w:nsid w:val="62616F68"/>
     <w:multiLevelType w:val="hybridMultilevel"/>
     <w:tmpl w:val="C1126A66"/>
@@ -12548,7 +13519,93 @@
       </w:pPr>
     </w:lvl>
   </w:abstractNum>
-  <w:abstractNum w:abstractNumId="26" w15:restartNumberingAfterBreak="0">
+  <w:abstractNum w:abstractNumId="28" w15:restartNumberingAfterBreak="0">
+    <w:nsid w:val="63737530"/>
+    <w:multiLevelType w:val="hybridMultilevel"/>
+    <w:tmpl w:val="FC666B9C"/>
+    <w:lvl w:ilvl="0" w:tplc="040C000F">
+      <w:start w:val="1"/>
+      <w:numFmt w:val="decimal"/>
+      <w:lvlText w:val="%1."/>
+      <w:lvlJc w:val="left"/>
+      <w:pPr>
+        <w:ind w:left="720" w:hanging="360"/>
+      </w:pPr>
+    </w:lvl>
+    <w:lvl w:ilvl="1" w:tplc="040C0019" w:tentative="1">
+      <w:start w:val="1"/>
+      <w:numFmt w:val="lowerLetter"/>
+      <w:lvlText w:val="%2."/>
+      <w:lvlJc w:val="left"/>
+      <w:pPr>
+        <w:ind w:left="1440" w:hanging="360"/>
+      </w:pPr>
+    </w:lvl>
+    <w:lvl w:ilvl="2" w:tplc="040C001B" w:tentative="1">
+      <w:start w:val="1"/>
+      <w:numFmt w:val="lowerRoman"/>
+      <w:lvlText w:val="%3."/>
+      <w:lvlJc w:val="right"/>
+      <w:pPr>
+        <w:ind w:left="2160" w:hanging="180"/>
+      </w:pPr>
+    </w:lvl>
+    <w:lvl w:ilvl="3" w:tplc="040C000F" w:tentative="1">
+      <w:start w:val="1"/>
+      <w:numFmt w:val="decimal"/>
+      <w:lvlText w:val="%4."/>
+      <w:lvlJc w:val="left"/>
+      <w:pPr>
+        <w:ind w:left="2880" w:hanging="360"/>
+      </w:pPr>
+    </w:lvl>
+    <w:lvl w:ilvl="4" w:tplc="040C0019" w:tentative="1">
+      <w:start w:val="1"/>
+      <w:numFmt w:val="lowerLetter"/>
+      <w:lvlText w:val="%5."/>
+      <w:lvlJc w:val="left"/>
+      <w:pPr>
+        <w:ind w:left="3600" w:hanging="360"/>
+      </w:pPr>
+    </w:lvl>
+    <w:lvl w:ilvl="5" w:tplc="040C001B" w:tentative="1">
+      <w:start w:val="1"/>
+      <w:numFmt w:val="lowerRoman"/>
+      <w:lvlText w:val="%6."/>
+      <w:lvlJc w:val="right"/>
+      <w:pPr>
+        <w:ind w:left="4320" w:hanging="180"/>
+      </w:pPr>
+    </w:lvl>
+    <w:lvl w:ilvl="6" w:tplc="040C000F" w:tentative="1">
+      <w:start w:val="1"/>
+      <w:numFmt w:val="decimal"/>
+      <w:lvlText w:val="%7."/>
+      <w:lvlJc w:val="left"/>
+      <w:pPr>
+        <w:ind w:left="5040" w:hanging="360"/>
+      </w:pPr>
+    </w:lvl>
+    <w:lvl w:ilvl="7" w:tplc="040C0019" w:tentative="1">
+      <w:start w:val="1"/>
+      <w:numFmt w:val="lowerLetter"/>
+      <w:lvlText w:val="%8."/>
+      <w:lvlJc w:val="left"/>
+      <w:pPr>
+        <w:ind w:left="5760" w:hanging="360"/>
+      </w:pPr>
+    </w:lvl>
+    <w:lvl w:ilvl="8" w:tplc="040C001B" w:tentative="1">
+      <w:start w:val="1"/>
+      <w:numFmt w:val="lowerRoman"/>
+      <w:lvlText w:val="%9."/>
+      <w:lvlJc w:val="right"/>
+      <w:pPr>
+        <w:ind w:left="6480" w:hanging="180"/>
+      </w:pPr>
+    </w:lvl>
+  </w:abstractNum>
+  <w:abstractNum w:abstractNumId="29" w15:restartNumberingAfterBreak="0">
     <w:nsid w:val="6AFB69C5"/>
     <w:multiLevelType w:val="multilevel"/>
     <w:tmpl w:val="040C001D"/>
@@ -12634,7 +13691,7 @@
       </w:pPr>
     </w:lvl>
   </w:abstractNum>
-  <w:abstractNum w:abstractNumId="27" w15:restartNumberingAfterBreak="0">
+  <w:abstractNum w:abstractNumId="30" w15:restartNumberingAfterBreak="0">
     <w:nsid w:val="6D744008"/>
     <w:multiLevelType w:val="hybridMultilevel"/>
     <w:tmpl w:val="425C4EDC"/>
@@ -12747,7 +13804,7 @@
       </w:rPr>
     </w:lvl>
   </w:abstractNum>
-  <w:abstractNum w:abstractNumId="28" w15:restartNumberingAfterBreak="0">
+  <w:abstractNum w:abstractNumId="31" w15:restartNumberingAfterBreak="0">
     <w:nsid w:val="6EB31931"/>
     <w:multiLevelType w:val="hybridMultilevel"/>
     <w:tmpl w:val="AC28EEBE"/>
@@ -12839,7 +13896,7 @@
       </w:pPr>
     </w:lvl>
   </w:abstractNum>
-  <w:abstractNum w:abstractNumId="29" w15:restartNumberingAfterBreak="0">
+  <w:abstractNum w:abstractNumId="32" w15:restartNumberingAfterBreak="0">
     <w:nsid w:val="6F8D500A"/>
     <w:multiLevelType w:val="hybridMultilevel"/>
     <w:tmpl w:val="B9A0CD34"/>
@@ -12952,7 +14009,7 @@
       </w:rPr>
     </w:lvl>
   </w:abstractNum>
-  <w:abstractNum w:abstractNumId="30" w15:restartNumberingAfterBreak="0">
+  <w:abstractNum w:abstractNumId="33" w15:restartNumberingAfterBreak="0">
     <w:nsid w:val="712B4639"/>
     <w:multiLevelType w:val="hybridMultilevel"/>
     <w:tmpl w:val="8A0A44AE"/>
@@ -13041,7 +14098,7 @@
       </w:pPr>
     </w:lvl>
   </w:abstractNum>
-  <w:abstractNum w:abstractNumId="31" w15:restartNumberingAfterBreak="0">
+  <w:abstractNum w:abstractNumId="34" w15:restartNumberingAfterBreak="0">
     <w:nsid w:val="720F0A34"/>
     <w:multiLevelType w:val="hybridMultilevel"/>
     <w:tmpl w:val="E57A3E86"/>
@@ -13127,7 +14184,7 @@
       </w:pPr>
     </w:lvl>
   </w:abstractNum>
-  <w:abstractNum w:abstractNumId="32" w15:restartNumberingAfterBreak="0">
+  <w:abstractNum w:abstractNumId="35" w15:restartNumberingAfterBreak="0">
     <w:nsid w:val="73543609"/>
     <w:multiLevelType w:val="hybridMultilevel"/>
     <w:tmpl w:val="78A8624A"/>
@@ -13216,7 +14273,7 @@
       </w:pPr>
     </w:lvl>
   </w:abstractNum>
-  <w:abstractNum w:abstractNumId="33" w15:restartNumberingAfterBreak="0">
+  <w:abstractNum w:abstractNumId="36" w15:restartNumberingAfterBreak="0">
     <w:nsid w:val="7F3A1E8A"/>
     <w:multiLevelType w:val="hybridMultilevel"/>
     <w:tmpl w:val="8D52EE90"/>
@@ -13303,106 +14360,115 @@
     </w:lvl>
   </w:abstractNum>
   <w:num w:numId="1">
-    <w:abstractNumId w:val="17"/>
+    <w:abstractNumId w:val="19"/>
   </w:num>
   <w:num w:numId="2">
-    <w:abstractNumId w:val="22"/>
+    <w:abstractNumId w:val="24"/>
   </w:num>
   <w:num w:numId="3">
-    <w:abstractNumId w:val="10"/>
+    <w:abstractNumId w:val="11"/>
   </w:num>
   <w:num w:numId="4">
     <w:abstractNumId w:val="1"/>
   </w:num>
   <w:num w:numId="5">
-    <w:abstractNumId w:val="28"/>
+    <w:abstractNumId w:val="31"/>
   </w:num>
   <w:num w:numId="6">
+    <w:abstractNumId w:val="5"/>
+  </w:num>
+  <w:num w:numId="7">
     <w:abstractNumId w:val="4"/>
   </w:num>
-  <w:num w:numId="7">
-    <w:abstractNumId w:val="3"/>
-  </w:num>
   <w:num w:numId="8">
-    <w:abstractNumId w:val="29"/>
+    <w:abstractNumId w:val="32"/>
   </w:num>
   <w:num w:numId="9">
     <w:abstractNumId w:val="0"/>
   </w:num>
   <w:num w:numId="10">
+    <w:abstractNumId w:val="23"/>
+  </w:num>
+  <w:num w:numId="11">
     <w:abstractNumId w:val="21"/>
   </w:num>
-  <w:num w:numId="11">
-    <w:abstractNumId w:val="19"/>
+  <w:num w:numId="12">
+    <w:abstractNumId w:val="33"/>
   </w:num>
-  <w:num w:numId="12">
+  <w:num w:numId="13">
+    <w:abstractNumId w:val="10"/>
+  </w:num>
+  <w:num w:numId="14">
+    <w:abstractNumId w:val="35"/>
+  </w:num>
+  <w:num w:numId="15">
+    <w:abstractNumId w:val="17"/>
+  </w:num>
+  <w:num w:numId="16">
+    <w:abstractNumId w:val="29"/>
+  </w:num>
+  <w:num w:numId="17">
     <w:abstractNumId w:val="30"/>
   </w:num>
-  <w:num w:numId="13">
-    <w:abstractNumId w:val="9"/>
-  </w:num>
-  <w:num w:numId="14">
-    <w:abstractNumId w:val="32"/>
-  </w:num>
-  <w:num w:numId="15">
-    <w:abstractNumId w:val="15"/>
-  </w:num>
-  <w:num w:numId="16">
-    <w:abstractNumId w:val="26"/>
-  </w:num>
-  <w:num w:numId="17">
-    <w:abstractNumId w:val="27"/>
-  </w:num>
   <w:num w:numId="18">
-    <w:abstractNumId w:val="20"/>
+    <w:abstractNumId w:val="22"/>
   </w:num>
   <w:num w:numId="19">
-    <w:abstractNumId w:val="7"/>
+    <w:abstractNumId w:val="8"/>
   </w:num>
   <w:num w:numId="20">
-    <w:abstractNumId w:val="13"/>
+    <w:abstractNumId w:val="14"/>
   </w:num>
   <w:num w:numId="21">
-    <w:abstractNumId w:val="16"/>
+    <w:abstractNumId w:val="18"/>
   </w:num>
   <w:num w:numId="22">
-    <w:abstractNumId w:val="23"/>
+    <w:abstractNumId w:val="25"/>
   </w:num>
   <w:num w:numId="23">
-    <w:abstractNumId w:val="11"/>
+    <w:abstractNumId w:val="12"/>
   </w:num>
   <w:num w:numId="24">
-    <w:abstractNumId w:val="31"/>
+    <w:abstractNumId w:val="34"/>
   </w:num>
   <w:num w:numId="25">
     <w:abstractNumId w:val="2"/>
   </w:num>
   <w:num w:numId="26">
-    <w:abstractNumId w:val="25"/>
+    <w:abstractNumId w:val="27"/>
   </w:num>
   <w:num w:numId="27">
-    <w:abstractNumId w:val="5"/>
+    <w:abstractNumId w:val="6"/>
   </w:num>
   <w:num w:numId="28">
-    <w:abstractNumId w:val="12"/>
+    <w:abstractNumId w:val="13"/>
   </w:num>
   <w:num w:numId="29">
-    <w:abstractNumId w:val="18"/>
+    <w:abstractNumId w:val="20"/>
   </w:num>
   <w:num w:numId="30">
-    <w:abstractNumId w:val="8"/>
+    <w:abstractNumId w:val="9"/>
   </w:num>
   <w:num w:numId="31">
-    <w:abstractNumId w:val="33"/>
+    <w:abstractNumId w:val="36"/>
   </w:num>
   <w:num w:numId="32">
-    <w:abstractNumId w:val="14"/>
+    <w:abstractNumId w:val="16"/>
   </w:num>
   <w:num w:numId="33">
-    <w:abstractNumId w:val="24"/>
+    <w:abstractNumId w:val="26"/>
   </w:num>
   <w:num w:numId="34">
-    <w:abstractNumId w:val="6"/>
+    <w:abstractNumId w:val="7"/>
+  </w:num>
+  <w:num w:numId="35">
+    <w:abstractNumId w:val="15"/>
+  </w:num>
+  <w:num w:numId="36">
+    <w:abstractNumId w:val="28"/>
+  </w:num>
+  <w:num w:numId="37">
+    <w:abstractNumId w:val="3"/>
   </w:num>
 </w:numbering>
 </file>
@@ -14230,6 +15296,7 @@
     <w:rsid w:val="00815B06"/>
     <w:rsid w:val="008674DD"/>
     <w:rsid w:val="008C50A7"/>
+    <w:rsid w:val="00FC4AEE"/>
   </w:rsids>
   <m:mathPr>
     <m:mathFont m:val="Cambria Math"/>
@@ -14999,7 +16066,7 @@
 
 <file path=customXml/item1.xml><?xml version="1.0" encoding="utf-8"?>
 <CoverPageProperties xmlns="http://schemas.microsoft.com/office/2006/coverPageProps">
-  <PublishDate>2020-07-17T00:00:00</PublishDate>
+  <PublishDate>2020-08-29T00:00:00</PublishDate>
   <Abstract/>
   <CompanyAddress/>
   <CompanyPhone/>

</xml_diff>